<commit_message>
Modified   TCP_IP协议族.docx Modified   java.docx
</commit_message>
<xml_diff>
--- a/TCP_IP协议族.docx
+++ b/TCP_IP协议族.docx
@@ -9,9 +9,6 @@
           <w:ilvl w:val="0"/>
           <w:numId w:val="35"/>
         </w:numPr>
-        <w:rPr>
-          <w:rFonts w:hint="eastAsia"/>
-        </w:rPr>
       </w:pPr>
       <w:r>
         <w:rPr>
@@ -399,7 +396,7 @@
       <w:pPr>
         <w:pStyle w:val="3"/>
         <w:rPr>
-          <w:rFonts w:ascii="Helvetica" w:hAnsi="Helvetica" w:cs="Helvetica" w:hint="eastAsia"/>
+          <w:rFonts w:ascii="Helvetica" w:hAnsi="Helvetica" w:cs="Helvetica"/>
           <w:color w:val="333333"/>
           <w:sz w:val="36"/>
           <w:szCs w:val="36"/>
@@ -1576,11 +1573,6 @@
       </w:r>
     </w:p>
     <w:p>
-      <w:pPr>
-        <w:rPr>
-          <w:rFonts w:hint="eastAsia"/>
-        </w:rPr>
-      </w:pPr>
       <w:r>
         <w:t>expect</w:t>
       </w:r>
@@ -2428,1229 +2420,1902 @@
         <w:t>秒</w:t>
       </w:r>
     </w:p>
-    <w:p>
-      <w:pPr>
-        <w:rPr>
-          <w:rFonts w:hint="eastAsia"/>
-        </w:rPr>
-      </w:pPr>
-    </w:p>
+    <w:p/>
     <w:p>
       <w:pPr>
         <w:pStyle w:val="2"/>
       </w:pPr>
       <w:r>
+        <w:rPr>
+          <w:rFonts w:hint="eastAsia"/>
+        </w:rPr>
+        <w:t>T</w:t>
+      </w:r>
+      <w:r>
+        <w:t>CP</w:t>
+      </w:r>
+      <w:r>
+        <w:rPr>
+          <w:rFonts w:hint="eastAsia"/>
+        </w:rPr>
+        <w:t>连接</w:t>
+      </w:r>
+    </w:p>
+    <w:p>
+      <w:r>
+        <w:rPr>
+          <w:rFonts w:hint="eastAsia"/>
+        </w:rPr>
+        <w:t>T</w:t>
+      </w:r>
+      <w:r>
+        <w:t xml:space="preserve">CP </w:t>
+      </w:r>
+      <w:r>
+        <w:rPr>
+          <w:rFonts w:hint="eastAsia"/>
+        </w:rPr>
+        <w:t>连接是</w:t>
+      </w:r>
+      <w:r>
+        <w:rPr>
+          <w:rFonts w:hint="eastAsia"/>
+        </w:rPr>
+        <w:t xml:space="preserve"> </w:t>
+      </w:r>
+      <w:r>
+        <w:t xml:space="preserve">(srcip, srcport, dstip, dstport) </w:t>
+      </w:r>
+      <w:r>
+        <w:rPr>
+          <w:rFonts w:hint="eastAsia"/>
+        </w:rPr>
+        <w:t>四元数组，只要有一个不一样，就是不同的</w:t>
+      </w:r>
+      <w:r>
+        <w:t xml:space="preserve">TCP </w:t>
+      </w:r>
+      <w:r>
+        <w:rPr>
+          <w:rFonts w:hint="eastAsia"/>
+        </w:rPr>
+        <w:t>连</w:t>
+      </w:r>
+      <w:r>
+        <w:rPr>
+          <w:rFonts w:hint="eastAsia"/>
+        </w:rPr>
+        <w:lastRenderedPageBreak/>
+        <w:t>接。</w:t>
+      </w:r>
+      <w:r>
+        <w:rPr>
+          <w:rFonts w:hint="eastAsia"/>
+        </w:rPr>
+        <w:t>一个连接正常对应一个</w:t>
+      </w:r>
+      <w:r>
+        <w:rPr>
+          <w:rFonts w:hint="eastAsia"/>
+        </w:rPr>
+        <w:t xml:space="preserve"> </w:t>
+      </w:r>
+      <w:r>
+        <w:t xml:space="preserve">socket </w:t>
+      </w:r>
+      <w:r>
+        <w:t>，</w:t>
+      </w:r>
+      <w:r>
+        <w:rPr>
+          <w:rFonts w:hint="eastAsia"/>
+        </w:rPr>
+        <w:t>代表着一个</w:t>
+      </w:r>
+      <w:r>
+        <w:rPr>
+          <w:rFonts w:hint="eastAsia"/>
+        </w:rPr>
+        <w:t xml:space="preserve"> </w:t>
+      </w:r>
+      <w:r>
+        <w:t xml:space="preserve">socket  </w:t>
+      </w:r>
+      <w:r>
+        <w:rPr>
+          <w:rFonts w:hint="eastAsia"/>
+        </w:rPr>
+        <w:t>文件，在多线程环境中可能有多个线程持有</w:t>
+      </w:r>
+      <w:r>
+        <w:rPr>
+          <w:rFonts w:hint="eastAsia"/>
+        </w:rPr>
+        <w:t xml:space="preserve"> </w:t>
+      </w:r>
+      <w:r>
+        <w:t xml:space="preserve">socket </w:t>
+      </w:r>
+      <w:r>
+        <w:rPr>
+          <w:rFonts w:hint="eastAsia"/>
+        </w:rPr>
+        <w:t>描述符。</w:t>
+      </w:r>
+    </w:p>
+    <w:p>
+      <w:pPr>
+        <w:pStyle w:val="2"/>
+      </w:pPr>
+      <w:r>
         <w:t>shutdown</w:t>
       </w:r>
       <w:r>
-        <w:t>的定义</w:t>
-      </w:r>
-    </w:p>
-    <w:p>
-      <w:r>
-        <w:t>#include&lt;sys/socket.h&gt;</w:t>
-      </w:r>
-    </w:p>
-    <w:p>
+        <w:rPr>
+          <w:rFonts w:hint="eastAsia"/>
+        </w:rPr>
+        <w:t>和</w:t>
+      </w:r>
+      <w:r>
+        <w:t>close</w:t>
+      </w:r>
+      <w:r>
+        <w:rPr>
+          <w:rFonts w:hint="eastAsia"/>
+        </w:rPr>
+        <w:t>区别</w:t>
+      </w:r>
+    </w:p>
+    <w:p>
+      <w:pPr>
+        <w:widowControl/>
+        <w:shd w:val="clear" w:color="auto" w:fill="C7EDCC"/>
+        <w:tabs>
+          <w:tab w:val="left" w:pos="916"/>
+          <w:tab w:val="left" w:pos="1832"/>
+          <w:tab w:val="left" w:pos="2748"/>
+          <w:tab w:val="left" w:pos="3664"/>
+          <w:tab w:val="left" w:pos="4580"/>
+          <w:tab w:val="left" w:pos="5496"/>
+          <w:tab w:val="left" w:pos="6412"/>
+          <w:tab w:val="left" w:pos="7328"/>
+          <w:tab w:val="left" w:pos="8244"/>
+          <w:tab w:val="left" w:pos="9160"/>
+          <w:tab w:val="left" w:pos="10076"/>
+          <w:tab w:val="left" w:pos="10992"/>
+          <w:tab w:val="left" w:pos="11908"/>
+          <w:tab w:val="left" w:pos="12824"/>
+          <w:tab w:val="left" w:pos="13740"/>
+          <w:tab w:val="left" w:pos="14656"/>
+        </w:tabs>
+        <w:jc w:val="left"/>
+        <w:rPr>
+          <w:rFonts w:ascii="Courier New" w:eastAsia="宋体" w:hAnsi="Courier New" w:cs="Courier New"/>
+          <w:color w:val="333333"/>
+          <w:kern w:val="0"/>
+          <w:sz w:val="27"/>
+          <w:szCs w:val="27"/>
+        </w:rPr>
+      </w:pPr>
       <w:proofErr w:type="gramStart"/>
       <w:r>
+        <w:rPr>
+          <w:rFonts w:ascii="Courier New" w:eastAsia="宋体" w:hAnsi="Courier New" w:cs="Courier New"/>
+          <w:color w:val="170591"/>
+          <w:kern w:val="0"/>
+          <w:sz w:val="27"/>
+          <w:szCs w:val="27"/>
+        </w:rPr>
+        <w:t>socket</w:t>
+      </w:r>
+      <w:r>
+        <w:rPr>
+          <w:rFonts w:ascii="Courier New" w:eastAsia="宋体" w:hAnsi="Courier New" w:cs="Courier New"/>
+          <w:color w:val="333333"/>
+          <w:kern w:val="0"/>
+          <w:sz w:val="27"/>
+          <w:szCs w:val="27"/>
+        </w:rPr>
+        <w:t>.</w:t>
+      </w:r>
+      <w:r>
+        <w:rPr>
+          <w:rFonts w:ascii="Courier New" w:eastAsia="宋体" w:hAnsi="Courier New" w:cs="Courier New"/>
+          <w:color w:val="170591"/>
+          <w:kern w:val="0"/>
+          <w:sz w:val="27"/>
+          <w:szCs w:val="27"/>
+        </w:rPr>
+        <w:t>setSoLinger</w:t>
+      </w:r>
+      <w:r>
+        <w:rPr>
+          <w:rFonts w:ascii="Courier New" w:eastAsia="宋体" w:hAnsi="Courier New" w:cs="Courier New"/>
+          <w:color w:val="000066"/>
+          <w:kern w:val="0"/>
+          <w:sz w:val="27"/>
+          <w:szCs w:val="27"/>
+        </w:rPr>
+        <w:t>(</w:t>
+      </w:r>
+      <w:proofErr w:type="gramEnd"/>
+      <w:r>
+        <w:rPr>
+          <w:rFonts w:ascii="Courier New" w:eastAsia="宋体" w:hAnsi="Courier New" w:cs="Courier New"/>
+          <w:b/>
+          <w:bCs/>
+          <w:color w:val="7F0055"/>
+          <w:kern w:val="0"/>
+          <w:sz w:val="27"/>
+          <w:szCs w:val="27"/>
+        </w:rPr>
+        <w:t>true</w:t>
+      </w:r>
+      <w:r>
+        <w:rPr>
+          <w:rFonts w:ascii="Courier New" w:eastAsia="宋体" w:hAnsi="Courier New" w:cs="Courier New"/>
+          <w:color w:val="333333"/>
+          <w:kern w:val="0"/>
+          <w:sz w:val="27"/>
+          <w:szCs w:val="27"/>
+        </w:rPr>
+        <w:t xml:space="preserve">, </w:t>
+      </w:r>
+      <w:r>
+        <w:rPr>
+          <w:rFonts w:ascii="Courier New" w:eastAsia="宋体" w:hAnsi="Courier New" w:cs="Courier New"/>
+          <w:b/>
+          <w:bCs/>
+          <w:color w:val="333333"/>
+          <w:kern w:val="0"/>
+          <w:sz w:val="27"/>
+          <w:szCs w:val="27"/>
+        </w:rPr>
+        <w:t>0</w:t>
+      </w:r>
+      <w:r>
+        <w:rPr>
+          <w:rFonts w:ascii="Courier New" w:eastAsia="宋体" w:hAnsi="Courier New" w:cs="Courier New"/>
+          <w:color w:val="000066"/>
+          <w:kern w:val="0"/>
+          <w:sz w:val="27"/>
+          <w:szCs w:val="27"/>
+        </w:rPr>
+        <w:t>)</w:t>
+      </w:r>
+      <w:r>
+        <w:rPr>
+          <w:rFonts w:ascii="Courier New" w:eastAsia="宋体" w:hAnsi="Courier New" w:cs="Courier New"/>
+          <w:color w:val="333333"/>
+          <w:kern w:val="0"/>
+          <w:sz w:val="27"/>
+          <w:szCs w:val="27"/>
+        </w:rPr>
+        <w:t>;</w:t>
+      </w:r>
+    </w:p>
+    <w:p>
+      <w:pPr>
+        <w:widowControl/>
+        <w:shd w:val="clear" w:color="auto" w:fill="C7EDCC"/>
+        <w:tabs>
+          <w:tab w:val="left" w:pos="916"/>
+          <w:tab w:val="left" w:pos="1832"/>
+          <w:tab w:val="left" w:pos="2748"/>
+          <w:tab w:val="left" w:pos="3664"/>
+          <w:tab w:val="left" w:pos="4580"/>
+          <w:tab w:val="left" w:pos="5496"/>
+          <w:tab w:val="left" w:pos="6412"/>
+          <w:tab w:val="left" w:pos="7328"/>
+          <w:tab w:val="left" w:pos="8244"/>
+          <w:tab w:val="left" w:pos="9160"/>
+          <w:tab w:val="left" w:pos="10076"/>
+          <w:tab w:val="left" w:pos="10992"/>
+          <w:tab w:val="left" w:pos="11908"/>
+          <w:tab w:val="left" w:pos="12824"/>
+          <w:tab w:val="left" w:pos="13740"/>
+          <w:tab w:val="left" w:pos="14656"/>
+        </w:tabs>
+        <w:jc w:val="left"/>
+        <w:rPr>
+          <w:rFonts w:ascii="Courier New" w:eastAsia="宋体" w:hAnsi="Courier New" w:cs="Courier New"/>
+          <w:color w:val="333333"/>
+          <w:kern w:val="0"/>
+          <w:sz w:val="27"/>
+          <w:szCs w:val="27"/>
+        </w:rPr>
+      </w:pPr>
+      <w:r>
+        <w:rPr>
+          <w:rFonts w:ascii="Courier New" w:eastAsia="宋体" w:hAnsi="Courier New" w:cs="Courier New" w:hint="eastAsia"/>
+          <w:color w:val="333333"/>
+          <w:kern w:val="0"/>
+          <w:sz w:val="27"/>
+          <w:szCs w:val="27"/>
+        </w:rPr>
+        <w:t>立即关闭，不等缓冲区发送完。默认是</w:t>
+      </w:r>
+      <w:r>
+        <w:rPr>
+          <w:rFonts w:ascii="Courier New" w:eastAsia="宋体" w:hAnsi="Courier New" w:cs="Courier New" w:hint="eastAsia"/>
+          <w:color w:val="333333"/>
+          <w:kern w:val="0"/>
+          <w:sz w:val="27"/>
+          <w:szCs w:val="27"/>
+        </w:rPr>
+        <w:t xml:space="preserve"> </w:t>
+      </w:r>
+      <w:r>
+        <w:rPr>
+          <w:rFonts w:ascii="Courier New" w:eastAsia="宋体" w:hAnsi="Courier New" w:cs="Courier New"/>
+          <w:color w:val="170591"/>
+          <w:kern w:val="0"/>
+          <w:sz w:val="27"/>
+          <w:szCs w:val="27"/>
+        </w:rPr>
+        <w:t>socket</w:t>
+      </w:r>
+      <w:r>
+        <w:rPr>
+          <w:rFonts w:ascii="Courier New" w:eastAsia="宋体" w:hAnsi="Courier New" w:cs="Courier New"/>
+          <w:color w:val="333333"/>
+          <w:kern w:val="0"/>
+          <w:sz w:val="27"/>
+          <w:szCs w:val="27"/>
+        </w:rPr>
+        <w:t>.</w:t>
+      </w:r>
+      <w:proofErr w:type="gramStart"/>
+      <w:r>
+        <w:rPr>
+          <w:rFonts w:ascii="Courier New" w:eastAsia="宋体" w:hAnsi="Courier New" w:cs="Courier New"/>
+          <w:color w:val="170591"/>
+          <w:kern w:val="0"/>
+          <w:sz w:val="27"/>
+          <w:szCs w:val="27"/>
+        </w:rPr>
+        <w:t>setSoLinger</w:t>
+      </w:r>
+      <w:r>
+        <w:rPr>
+          <w:rFonts w:ascii="Courier New" w:eastAsia="宋体" w:hAnsi="Courier New" w:cs="Courier New"/>
+          <w:color w:val="000066"/>
+          <w:kern w:val="0"/>
+          <w:sz w:val="27"/>
+          <w:szCs w:val="27"/>
+        </w:rPr>
+        <w:t>(</w:t>
+      </w:r>
+      <w:proofErr w:type="gramEnd"/>
+      <w:r>
+        <w:rPr>
+          <w:rFonts w:ascii="Courier New" w:eastAsia="宋体" w:hAnsi="Courier New" w:cs="Courier New"/>
+          <w:b/>
+          <w:bCs/>
+          <w:color w:val="7F0055"/>
+          <w:kern w:val="0"/>
+          <w:sz w:val="27"/>
+          <w:szCs w:val="27"/>
+        </w:rPr>
+        <w:t>false</w:t>
+      </w:r>
+      <w:r>
+        <w:rPr>
+          <w:rFonts w:ascii="Courier New" w:eastAsia="宋体" w:hAnsi="Courier New" w:cs="Courier New"/>
+          <w:color w:val="333333"/>
+          <w:kern w:val="0"/>
+          <w:sz w:val="27"/>
+          <w:szCs w:val="27"/>
+        </w:rPr>
+        <w:t xml:space="preserve">, </w:t>
+      </w:r>
+      <w:r>
+        <w:rPr>
+          <w:rFonts w:ascii="Courier New" w:eastAsia="宋体" w:hAnsi="Courier New" w:cs="Courier New"/>
+          <w:color w:val="000066"/>
+          <w:kern w:val="0"/>
+          <w:sz w:val="27"/>
+          <w:szCs w:val="27"/>
+        </w:rPr>
+        <w:t>)</w:t>
+      </w:r>
+      <w:r>
+        <w:rPr>
+          <w:rFonts w:ascii="Courier New" w:eastAsia="宋体" w:hAnsi="Courier New" w:cs="Courier New"/>
+          <w:color w:val="333333"/>
+          <w:kern w:val="0"/>
+          <w:sz w:val="27"/>
+          <w:szCs w:val="27"/>
+        </w:rPr>
+        <w:t>;</w:t>
+      </w:r>
+    </w:p>
+    <w:p>
+      <w:pPr>
+        <w:widowControl/>
+        <w:shd w:val="clear" w:color="auto" w:fill="C7EDCC"/>
+        <w:tabs>
+          <w:tab w:val="left" w:pos="916"/>
+          <w:tab w:val="left" w:pos="1832"/>
+          <w:tab w:val="left" w:pos="2748"/>
+          <w:tab w:val="left" w:pos="3664"/>
+          <w:tab w:val="left" w:pos="4580"/>
+          <w:tab w:val="left" w:pos="5496"/>
+          <w:tab w:val="left" w:pos="6412"/>
+          <w:tab w:val="left" w:pos="7328"/>
+          <w:tab w:val="left" w:pos="8244"/>
+          <w:tab w:val="left" w:pos="9160"/>
+          <w:tab w:val="left" w:pos="10076"/>
+          <w:tab w:val="left" w:pos="10992"/>
+          <w:tab w:val="left" w:pos="11908"/>
+          <w:tab w:val="left" w:pos="12824"/>
+          <w:tab w:val="left" w:pos="13740"/>
+          <w:tab w:val="left" w:pos="14656"/>
+        </w:tabs>
+        <w:jc w:val="left"/>
+        <w:rPr>
+          <w:rFonts w:ascii="Courier New" w:eastAsia="宋体" w:hAnsi="Courier New" w:cs="Courier New"/>
+          <w:color w:val="000000"/>
+          <w:kern w:val="0"/>
+          <w:sz w:val="27"/>
+          <w:szCs w:val="27"/>
+        </w:rPr>
+      </w:pPr>
+      <w:r>
+        <w:rPr>
+          <w:rFonts w:ascii="Courier New" w:eastAsia="宋体" w:hAnsi="Courier New" w:cs="Courier New" w:hint="eastAsia"/>
+          <w:color w:val="000000"/>
+          <w:kern w:val="0"/>
+          <w:sz w:val="27"/>
+          <w:szCs w:val="27"/>
+        </w:rPr>
+        <w:t>要等缓冲区发送完</w:t>
+      </w:r>
+      <w:bookmarkStart w:id="0" w:name="_GoBack"/>
+      <w:bookmarkEnd w:id="0"/>
+    </w:p>
+    <w:p>
+      <w:pPr>
+        <w:rPr>
+          <w:rFonts w:hint="eastAsia"/>
+        </w:rPr>
+      </w:pPr>
+    </w:p>
+    <w:p>
+      <w:pPr>
+        <w:ind w:firstLine="420"/>
+      </w:pPr>
+      <w:r>
+        <w:t>close()</w:t>
+      </w:r>
+      <w:r>
+        <w:t xml:space="preserve"> </w:t>
+      </w:r>
+      <w:r>
+        <w:t>函数</w:t>
+      </w:r>
+      <w:r>
+        <w:rPr>
+          <w:rFonts w:hint="eastAsia"/>
+        </w:rPr>
+        <w:t>释放线程持有的</w:t>
+      </w:r>
+      <w:r>
+        <w:t>socket</w:t>
+      </w:r>
+      <w:r>
+        <w:t xml:space="preserve"> </w:t>
+      </w:r>
+      <w:r>
+        <w:rPr>
+          <w:rFonts w:hint="eastAsia"/>
+        </w:rPr>
+        <w:t>文件描述符</w:t>
+      </w:r>
+      <w:r>
+        <w:t>，从而停止在该</w:t>
+      </w:r>
+      <w:r>
+        <w:t>socket</w:t>
+      </w:r>
+      <w:r>
+        <w:t>上的任何数据操作，</w:t>
+      </w:r>
+      <w:r>
+        <w:rPr>
+          <w:rFonts w:hint="eastAsia"/>
+        </w:rPr>
+        <w:t>当持有该</w:t>
+      </w:r>
+      <w:r>
+        <w:rPr>
+          <w:rFonts w:hint="eastAsia"/>
+        </w:rPr>
+        <w:t xml:space="preserve"> </w:t>
+      </w:r>
+      <w:r>
+        <w:t xml:space="preserve">socket </w:t>
+      </w:r>
+      <w:r>
+        <w:rPr>
+          <w:rFonts w:hint="eastAsia"/>
+        </w:rPr>
+        <w:t>文件描述符的线程数量为</w:t>
+      </w:r>
+      <w:r>
+        <w:rPr>
+          <w:rFonts w:hint="eastAsia"/>
+        </w:rPr>
+        <w:t xml:space="preserve"> 0</w:t>
+      </w:r>
+      <w:r>
+        <w:t xml:space="preserve"> </w:t>
+      </w:r>
+      <w:r>
+        <w:rPr>
+          <w:rFonts w:hint="eastAsia"/>
+        </w:rPr>
+        <w:t>时，</w:t>
+      </w:r>
+      <w:r>
+        <w:rPr>
+          <w:rFonts w:hint="eastAsia"/>
+        </w:rPr>
+        <w:t xml:space="preserve"> </w:t>
+      </w:r>
+      <w:r>
+        <w:t xml:space="preserve">TCP </w:t>
+      </w:r>
+      <w:r>
+        <w:rPr>
+          <w:rFonts w:hint="eastAsia"/>
+        </w:rPr>
+        <w:t>四次挥手开始</w:t>
+      </w:r>
+      <w:r>
+        <w:rPr>
+          <w:rFonts w:hint="eastAsia"/>
+        </w:rPr>
+        <w:t>，</w:t>
+      </w:r>
+      <w:r>
+        <w:rPr>
+          <w:rFonts w:hint="eastAsia"/>
+        </w:rPr>
+        <w:t xml:space="preserve"> </w:t>
+      </w:r>
+      <w:r>
+        <w:t xml:space="preserve">socket </w:t>
+      </w:r>
+      <w:r>
+        <w:rPr>
+          <w:rFonts w:hint="eastAsia"/>
+        </w:rPr>
+        <w:t>文件被销毁</w:t>
+      </w:r>
+      <w:r>
+        <w:t>。</w:t>
+      </w:r>
+    </w:p>
+    <w:p>
+      <w:pPr>
+        <w:ind w:firstLine="420"/>
+      </w:pPr>
+      <w:proofErr w:type="gramStart"/>
+      <w:r>
+        <w:rPr>
+          <w:rFonts w:hint="eastAsia"/>
+        </w:rPr>
+        <w:t>接收端满了</w:t>
+      </w:r>
+      <w:proofErr w:type="gramEnd"/>
+      <w:r>
+        <w:rPr>
+          <w:rFonts w:hint="eastAsia"/>
+        </w:rPr>
+        <w:t>，客户端卡死</w:t>
+      </w:r>
+    </w:p>
+    <w:p>
+      <w:pPr>
+        <w:ind w:firstLine="420"/>
+      </w:pPr>
+      <w:r>
+        <w:rPr>
+          <w:rFonts w:hint="eastAsia"/>
+        </w:rPr>
+        <w:t>写的时候，对方直接关闭，</w:t>
+      </w:r>
+      <w:proofErr w:type="gramStart"/>
+      <w:r>
+        <w:rPr>
+          <w:rFonts w:hint="eastAsia"/>
+        </w:rPr>
+        <w:t>我端抛异常</w:t>
+      </w:r>
+      <w:proofErr w:type="gramEnd"/>
+      <w:r>
+        <w:rPr>
+          <w:rFonts w:hint="eastAsia"/>
+        </w:rPr>
+        <w:t xml:space="preserve">Software caused connection abort: </w:t>
+      </w:r>
+      <w:proofErr w:type="gramStart"/>
+      <w:r>
+        <w:rPr>
+          <w:rFonts w:hint="eastAsia"/>
+        </w:rPr>
+        <w:t>socket</w:t>
+      </w:r>
+      <w:proofErr w:type="gramEnd"/>
+      <w:r>
+        <w:rPr>
+          <w:rFonts w:hint="eastAsia"/>
+        </w:rPr>
+        <w:t xml:space="preserve"> write error</w:t>
+      </w:r>
+    </w:p>
+    <w:p>
+      <w:pPr>
+        <w:ind w:firstLine="420"/>
+      </w:pPr>
+      <w:r>
+        <w:rPr>
+          <w:rFonts w:hint="eastAsia"/>
+        </w:rPr>
+        <w:t>写的时候，对方</w:t>
+      </w:r>
+      <w:r>
+        <w:rPr>
+          <w:rFonts w:hint="eastAsia"/>
+        </w:rPr>
+        <w:t>shutdownInput()</w:t>
+      </w:r>
+      <w:r>
+        <w:rPr>
+          <w:rFonts w:hint="eastAsia"/>
+        </w:rPr>
+        <w:t>，我方抛异常</w:t>
+      </w:r>
+      <w:r>
+        <w:rPr>
+          <w:rFonts w:hint="eastAsia"/>
+        </w:rPr>
+        <w:t xml:space="preserve">Connection reset by peer: </w:t>
+      </w:r>
+      <w:proofErr w:type="gramStart"/>
+      <w:r>
+        <w:rPr>
+          <w:rFonts w:hint="eastAsia"/>
+        </w:rPr>
+        <w:t>socket</w:t>
+      </w:r>
+      <w:proofErr w:type="gramEnd"/>
+      <w:r>
+        <w:rPr>
+          <w:rFonts w:hint="eastAsia"/>
+        </w:rPr>
+        <w:t xml:space="preserve"> write error</w:t>
+      </w:r>
+    </w:p>
+    <w:p>
+      <w:pPr>
+        <w:ind w:firstLine="420"/>
+      </w:pPr>
+      <w:r>
+        <w:rPr>
+          <w:rFonts w:hint="eastAsia"/>
+        </w:rPr>
+        <w:t>“</w:t>
+      </w:r>
+      <w:r>
+        <w:rPr>
+          <w:rFonts w:hint="eastAsia"/>
+        </w:rPr>
+        <w:t>Connection reset by peer</w:t>
+      </w:r>
+      <w:r>
+        <w:rPr>
+          <w:rFonts w:hint="eastAsia"/>
+        </w:rPr>
+        <w:t>”表示当前服务器接受到了通信对端发送的</w:t>
+      </w:r>
+      <w:r>
+        <w:rPr>
+          <w:rFonts w:hint="eastAsia"/>
+        </w:rPr>
+        <w:t>TCP RST</w:t>
+      </w:r>
+      <w:r>
+        <w:rPr>
+          <w:rFonts w:hint="eastAsia"/>
+        </w:rPr>
+        <w:t>信号，即通信对</w:t>
+      </w:r>
+      <w:proofErr w:type="gramStart"/>
+      <w:r>
+        <w:rPr>
+          <w:rFonts w:hint="eastAsia"/>
+        </w:rPr>
+        <w:t>端已经</w:t>
+      </w:r>
+      <w:proofErr w:type="gramEnd"/>
+      <w:r>
+        <w:rPr>
+          <w:rFonts w:hint="eastAsia"/>
+        </w:rPr>
+        <w:t>关闭了连接，通过</w:t>
+      </w:r>
+      <w:r>
+        <w:rPr>
+          <w:rFonts w:hint="eastAsia"/>
+        </w:rPr>
+        <w:t>RST</w:t>
+      </w:r>
+      <w:r>
+        <w:rPr>
+          <w:rFonts w:hint="eastAsia"/>
+        </w:rPr>
+        <w:t>信号希望接收方关闭连接。</w:t>
+      </w:r>
+    </w:p>
+    <w:p>
+      <w:pPr>
+        <w:ind w:firstLine="420"/>
+      </w:pPr>
+    </w:p>
+    <w:p>
+      <w:pPr>
+        <w:ind w:firstLine="420"/>
+      </w:pPr>
+      <w:r>
+        <w:rPr>
+          <w:rFonts w:hint="eastAsia"/>
+        </w:rPr>
+        <w:t>产生</w:t>
+      </w:r>
+      <w:r>
+        <w:rPr>
+          <w:rFonts w:hint="eastAsia"/>
+        </w:rPr>
+        <w:t>RST</w:t>
+      </w:r>
+      <w:r>
+        <w:rPr>
+          <w:rFonts w:hint="eastAsia"/>
+        </w:rPr>
+        <w:t>场景或者导致“</w:t>
+      </w:r>
+      <w:r>
+        <w:rPr>
+          <w:rFonts w:hint="eastAsia"/>
+        </w:rPr>
+        <w:t>Connection reset by peer</w:t>
+      </w:r>
+      <w:r>
+        <w:rPr>
+          <w:rFonts w:hint="eastAsia"/>
+        </w:rPr>
+        <w:t>”场景？</w:t>
+      </w:r>
+    </w:p>
+    <w:p>
+      <w:pPr>
+        <w:ind w:firstLine="420"/>
+      </w:pPr>
+      <w:r>
+        <w:rPr>
+          <w:rFonts w:hint="eastAsia"/>
+        </w:rPr>
+        <w:t>当尝试和未开放的服务器端口建立</w:t>
+      </w:r>
+      <w:r>
+        <w:rPr>
+          <w:rFonts w:hint="eastAsia"/>
+        </w:rPr>
+        <w:t>tcp</w:t>
+      </w:r>
+      <w:r>
+        <w:rPr>
+          <w:rFonts w:hint="eastAsia"/>
+        </w:rPr>
+        <w:t>连接时，服务器</w:t>
+      </w:r>
+      <w:r>
+        <w:rPr>
+          <w:rFonts w:hint="eastAsia"/>
+        </w:rPr>
+        <w:t>tcp</w:t>
+      </w:r>
+      <w:r>
+        <w:rPr>
+          <w:rFonts w:hint="eastAsia"/>
+        </w:rPr>
+        <w:t>将会直接向客户端发送</w:t>
+      </w:r>
+      <w:r>
+        <w:rPr>
+          <w:rFonts w:hint="eastAsia"/>
+        </w:rPr>
+        <w:t>reset</w:t>
+      </w:r>
+      <w:r>
+        <w:rPr>
+          <w:rFonts w:hint="eastAsia"/>
+        </w:rPr>
+        <w:t>报文；</w:t>
+      </w:r>
+    </w:p>
+    <w:p>
+      <w:pPr>
+        <w:ind w:firstLine="420"/>
+      </w:pPr>
+      <w:r>
+        <w:rPr>
+          <w:rFonts w:hint="eastAsia"/>
+        </w:rPr>
+        <w:t>双方之前已经正常建立了通信通道，也可能进行过了交互，当某一方在交互的过程中发生了异常，如崩溃等，异常的一方会向对端发送</w:t>
+      </w:r>
+      <w:r>
+        <w:rPr>
+          <w:rFonts w:hint="eastAsia"/>
+        </w:rPr>
+        <w:t>reset</w:t>
+      </w:r>
+      <w:r>
+        <w:rPr>
+          <w:rFonts w:hint="eastAsia"/>
+        </w:rPr>
+        <w:t>报文，通知对方将连接关闭；</w:t>
+      </w:r>
+    </w:p>
+    <w:p>
+      <w:pPr>
+        <w:ind w:firstLine="420"/>
+      </w:pPr>
+      <w:r>
+        <w:rPr>
+          <w:rFonts w:hint="eastAsia"/>
+        </w:rPr>
+        <w:t>当收到</w:t>
+      </w:r>
+      <w:r>
+        <w:rPr>
+          <w:rFonts w:hint="eastAsia"/>
+        </w:rPr>
+        <w:t>TCP</w:t>
+      </w:r>
+      <w:r>
+        <w:rPr>
+          <w:rFonts w:hint="eastAsia"/>
+        </w:rPr>
+        <w:t>报文，但是发现该报文不是已建立的</w:t>
+      </w:r>
+      <w:r>
+        <w:rPr>
+          <w:rFonts w:hint="eastAsia"/>
+        </w:rPr>
+        <w:t>TCP</w:t>
+      </w:r>
+      <w:r>
+        <w:rPr>
+          <w:rFonts w:hint="eastAsia"/>
+        </w:rPr>
+        <w:t>连接列表可处理的，则其直接向对端发送</w:t>
+      </w:r>
+      <w:r>
+        <w:rPr>
+          <w:rFonts w:hint="eastAsia"/>
+        </w:rPr>
+        <w:t>reset</w:t>
+      </w:r>
+      <w:r>
+        <w:rPr>
+          <w:rFonts w:hint="eastAsia"/>
+        </w:rPr>
+        <w:t>报文；</w:t>
+      </w:r>
+    </w:p>
+    <w:p>
+      <w:pPr>
+        <w:ind w:firstLine="420"/>
+      </w:pPr>
+      <w:r>
+        <w:rPr>
+          <w:rFonts w:hint="eastAsia"/>
+        </w:rPr>
+        <w:t>ack</w:t>
+      </w:r>
+      <w:r>
+        <w:rPr>
+          <w:rFonts w:hint="eastAsia"/>
+        </w:rPr>
+        <w:t>报文丢失，并且超出一定的重传次数或时间后，会主动向对端发送</w:t>
+      </w:r>
+      <w:r>
+        <w:rPr>
+          <w:rFonts w:hint="eastAsia"/>
+        </w:rPr>
+        <w:t>reset</w:t>
+      </w:r>
+      <w:r>
+        <w:rPr>
+          <w:rFonts w:hint="eastAsia"/>
+        </w:rPr>
+        <w:t>报文释放该</w:t>
+      </w:r>
+      <w:r>
+        <w:rPr>
+          <w:rFonts w:hint="eastAsia"/>
+        </w:rPr>
+        <w:t>TCP</w:t>
+      </w:r>
+      <w:r>
+        <w:rPr>
+          <w:rFonts w:hint="eastAsia"/>
+        </w:rPr>
+        <w:t>连接；</w:t>
+      </w:r>
+    </w:p>
+    <w:p>
+      <w:pPr>
+        <w:ind w:firstLine="420"/>
+      </w:pPr>
+    </w:p>
+    <w:p>
+      <w:pPr>
+        <w:ind w:firstLine="420"/>
+      </w:pPr>
+      <w:r>
+        <w:rPr>
+          <w:rFonts w:hint="eastAsia"/>
+        </w:rPr>
+        <w:t>shutdownInput()</w:t>
+      </w:r>
+      <w:r>
+        <w:rPr>
+          <w:rFonts w:hint="eastAsia"/>
+        </w:rPr>
+        <w:t>函数作用</w:t>
+      </w:r>
+      <w:r>
+        <w:rPr>
+          <w:rFonts w:hint="eastAsia"/>
+        </w:rPr>
+        <w:t xml:space="preserve">: Places the input stream for this socket at "end of stream". Any data sent to the input stream side of the socket is acknowledged </w:t>
+      </w:r>
+      <w:r>
+        <w:rPr>
+          <w:rFonts w:hint="eastAsia"/>
+        </w:rPr>
+        <w:t>（确认）</w:t>
+      </w:r>
+      <w:r>
+        <w:rPr>
+          <w:rFonts w:hint="eastAsia"/>
+        </w:rPr>
+        <w:t>and then silently discarded</w:t>
+      </w:r>
+      <w:r>
+        <w:rPr>
+          <w:rFonts w:hint="eastAsia"/>
+        </w:rPr>
+        <w:t>（默默丢弃）</w:t>
+      </w:r>
+      <w:r>
+        <w:rPr>
+          <w:rFonts w:hint="eastAsia"/>
+        </w:rPr>
+        <w:t>.</w:t>
+      </w:r>
+      <w:r>
+        <w:rPr>
+          <w:rFonts w:hint="eastAsia"/>
+        </w:rPr>
+        <w:t>调用这函数之后，</w:t>
+      </w:r>
+      <w:r>
+        <w:rPr>
+          <w:rFonts w:hint="eastAsia"/>
+        </w:rPr>
+        <w:t xml:space="preserve"> the stream's available() </w:t>
+      </w:r>
+      <w:r>
+        <w:rPr>
+          <w:rFonts w:hint="eastAsia"/>
+        </w:rPr>
+        <w:t>函数返回</w:t>
+      </w:r>
+      <w:r>
+        <w:rPr>
+          <w:rFonts w:hint="eastAsia"/>
+        </w:rPr>
+        <w:t xml:space="preserve">0, and its read() </w:t>
+      </w:r>
+      <w:r>
+        <w:rPr>
+          <w:rFonts w:hint="eastAsia"/>
+        </w:rPr>
+        <w:t>函数返回</w:t>
+      </w:r>
+      <w:r>
+        <w:rPr>
+          <w:rFonts w:hint="eastAsia"/>
+        </w:rPr>
+        <w:t xml:space="preserve"> -1.</w:t>
+      </w:r>
+      <w:r>
+        <w:rPr>
+          <w:rFonts w:hint="eastAsia"/>
+        </w:rPr>
+        <w:t>再次调用</w:t>
+      </w:r>
+      <w:r>
+        <w:rPr>
+          <w:rFonts w:hint="eastAsia"/>
+        </w:rPr>
+        <w:t>getInputStream()</w:t>
+      </w:r>
+      <w:r>
+        <w:rPr>
+          <w:rFonts w:hint="eastAsia"/>
+        </w:rPr>
+        <w:t>抛出异常</w:t>
+      </w:r>
+      <w:r>
+        <w:rPr>
+          <w:rFonts w:hint="eastAsia"/>
+        </w:rPr>
+        <w:t>Socket input is shutdown</w:t>
+      </w:r>
+    </w:p>
+    <w:p>
+      <w:pPr>
+        <w:ind w:firstLine="420"/>
+      </w:pPr>
+      <w:r>
+        <w:rPr>
+          <w:rFonts w:hint="eastAsia"/>
+        </w:rPr>
+        <w:t>shutdownOutput()</w:t>
+      </w:r>
+      <w:r>
+        <w:rPr>
+          <w:rFonts w:hint="eastAsia"/>
+        </w:rPr>
+        <w:t>函数作用：已经</w:t>
+      </w:r>
+      <w:r>
+        <w:rPr>
+          <w:rFonts w:hint="eastAsia"/>
+        </w:rPr>
+        <w:t xml:space="preserve"> write() </w:t>
+      </w:r>
+      <w:r>
+        <w:rPr>
+          <w:rFonts w:hint="eastAsia"/>
+        </w:rPr>
+        <w:t>的数据全部发出去，在往里面写数据抛</w:t>
+      </w:r>
+      <w:r>
+        <w:rPr>
+          <w:rFonts w:hint="eastAsia"/>
+        </w:rPr>
+        <w:t xml:space="preserve">Cannot </w:t>
+      </w:r>
+      <w:proofErr w:type="gramStart"/>
+      <w:r>
+        <w:rPr>
+          <w:rFonts w:hint="eastAsia"/>
+        </w:rPr>
+        <w:t>send</w:t>
+      </w:r>
+      <w:proofErr w:type="gramEnd"/>
+      <w:r>
+        <w:rPr>
+          <w:rFonts w:hint="eastAsia"/>
+        </w:rPr>
+        <w:t xml:space="preserve"> after socket shutdown: socket write error</w:t>
+      </w:r>
+    </w:p>
+    <w:p>
+      <w:pPr>
+        <w:ind w:firstLine="420"/>
+      </w:pPr>
+      <w:r>
+        <w:rPr>
+          <w:rFonts w:hint="eastAsia"/>
+        </w:rPr>
+        <w:t>close()</w:t>
+      </w:r>
+      <w:r>
+        <w:rPr>
+          <w:rFonts w:hint="eastAsia"/>
+        </w:rPr>
+        <w:t>后，如果客户端正常，已经送出去的数据会发送完。</w:t>
+      </w:r>
+    </w:p>
+    <w:p>
+      <w:pPr>
+        <w:ind w:firstLine="420"/>
+      </w:pPr>
+    </w:p>
+    <w:p>
+      <w:pPr>
+        <w:ind w:firstLine="420"/>
+      </w:pPr>
+      <w:r>
+        <w:rPr>
+          <w:rFonts w:hint="eastAsia"/>
+        </w:rPr>
+        <w:t>shutdown(SHUT_RD):</w:t>
+      </w:r>
+      <w:r>
+        <w:rPr>
+          <w:rFonts w:hint="eastAsia"/>
+        </w:rPr>
+        <w:t>在套接口上不能再发出接受请求</w:t>
+      </w:r>
+      <w:r>
+        <w:rPr>
+          <w:rFonts w:hint="eastAsia"/>
+        </w:rPr>
+        <w:t>;</w:t>
+      </w:r>
+      <w:r>
+        <w:rPr>
+          <w:rFonts w:hint="eastAsia"/>
+        </w:rPr>
+        <w:t>进程</w:t>
+      </w:r>
+      <w:proofErr w:type="gramStart"/>
+      <w:r>
+        <w:rPr>
+          <w:rFonts w:hint="eastAsia"/>
+        </w:rPr>
+        <w:t>仍可往套接口</w:t>
+      </w:r>
+      <w:proofErr w:type="gramEnd"/>
+      <w:r>
+        <w:rPr>
+          <w:rFonts w:hint="eastAsia"/>
+        </w:rPr>
+        <w:t>发送数据</w:t>
+      </w:r>
+      <w:r>
+        <w:rPr>
+          <w:rFonts w:hint="eastAsia"/>
+        </w:rPr>
+        <w:t>;</w:t>
+      </w:r>
+      <w:r>
+        <w:rPr>
+          <w:rFonts w:hint="eastAsia"/>
+        </w:rPr>
+        <w:t>套接口接受缓冲区中所有数据被丢弃</w:t>
+      </w:r>
+      <w:r>
+        <w:rPr>
+          <w:rFonts w:hint="eastAsia"/>
+        </w:rPr>
+        <w:t>;</w:t>
+      </w:r>
+      <w:r>
+        <w:rPr>
+          <w:rFonts w:hint="eastAsia"/>
+        </w:rPr>
+        <w:t>再接收到的数据被</w:t>
+      </w:r>
+      <w:r>
+        <w:rPr>
+          <w:rFonts w:hint="eastAsia"/>
+        </w:rPr>
+        <w:t>TCP</w:t>
+      </w:r>
+      <w:r>
+        <w:rPr>
+          <w:rFonts w:hint="eastAsia"/>
+        </w:rPr>
+        <w:t>丢弃</w:t>
+      </w:r>
+      <w:r>
+        <w:rPr>
+          <w:rFonts w:hint="eastAsia"/>
+        </w:rPr>
+        <w:t>,</w:t>
+      </w:r>
+      <w:r>
+        <w:rPr>
+          <w:rFonts w:hint="eastAsia"/>
+        </w:rPr>
+        <w:t>对套接口发送缓冲区无影响</w:t>
+      </w:r>
+      <w:r>
+        <w:rPr>
+          <w:rFonts w:hint="eastAsia"/>
+        </w:rPr>
+        <w:t>.</w:t>
+      </w:r>
+    </w:p>
+    <w:p>
+      <w:pPr>
+        <w:ind w:firstLine="420"/>
+      </w:pPr>
+    </w:p>
+    <w:p>
+      <w:pPr>
+        <w:ind w:firstLine="420"/>
+      </w:pPr>
+      <w:r>
+        <w:rPr>
+          <w:rFonts w:hint="eastAsia"/>
+        </w:rPr>
+        <w:t>shutdown(SHUT_WR)</w:t>
+      </w:r>
+      <w:r>
+        <w:rPr>
+          <w:rFonts w:hint="eastAsia"/>
+        </w:rPr>
+        <w:t>在套接口上不能在发出发送请求</w:t>
+      </w:r>
+      <w:r>
+        <w:rPr>
+          <w:rFonts w:hint="eastAsia"/>
+        </w:rPr>
+        <w:t>;</w:t>
+      </w:r>
+      <w:r>
+        <w:rPr>
+          <w:rFonts w:hint="eastAsia"/>
+        </w:rPr>
+        <w:t>进程仍可以从套接口接受数据</w:t>
+      </w:r>
+      <w:r>
+        <w:rPr>
+          <w:rFonts w:hint="eastAsia"/>
+        </w:rPr>
+        <w:t>;</w:t>
+      </w:r>
+      <w:r>
+        <w:rPr>
+          <w:rFonts w:hint="eastAsia"/>
+        </w:rPr>
+        <w:t>套接口发送缓冲区的内容被发送到对端</w:t>
+      </w:r>
+      <w:r>
+        <w:rPr>
+          <w:rFonts w:hint="eastAsia"/>
+        </w:rPr>
+        <w:t>,</w:t>
+      </w:r>
+      <w:r>
+        <w:rPr>
+          <w:rFonts w:hint="eastAsia"/>
+        </w:rPr>
+        <w:t>后跟正常的</w:t>
+      </w:r>
+      <w:r>
+        <w:rPr>
+          <w:rFonts w:hint="eastAsia"/>
+        </w:rPr>
+        <w:t>TCP</w:t>
+      </w:r>
+      <w:r>
+        <w:rPr>
+          <w:rFonts w:hint="eastAsia"/>
+        </w:rPr>
+        <w:t>连接终止序列</w:t>
+      </w:r>
+      <w:r>
+        <w:rPr>
+          <w:rFonts w:hint="eastAsia"/>
+        </w:rPr>
+        <w:t>(</w:t>
+      </w:r>
+      <w:r>
+        <w:rPr>
+          <w:rFonts w:hint="eastAsia"/>
+        </w:rPr>
+        <w:t>发送</w:t>
+      </w:r>
+      <w:r>
+        <w:rPr>
+          <w:rFonts w:hint="eastAsia"/>
+        </w:rPr>
+        <w:t>FIN);</w:t>
+      </w:r>
+      <w:r>
+        <w:rPr>
+          <w:rFonts w:hint="eastAsia"/>
+        </w:rPr>
+        <w:t>对套接口接收</w:t>
+      </w:r>
+      <w:r>
+        <w:rPr>
+          <w:rFonts w:hint="eastAsia"/>
+        </w:rPr>
         <w:lastRenderedPageBreak/>
-        <w:t>int</w:t>
+        <w:t>缓冲区无任何影响</w:t>
+      </w:r>
+      <w:r>
+        <w:rPr>
+          <w:rFonts w:hint="eastAsia"/>
+        </w:rPr>
+        <w:t>.</w:t>
+      </w:r>
+    </w:p>
+    <w:p>
+      <w:pPr>
+        <w:ind w:firstLine="420"/>
+      </w:pPr>
+    </w:p>
+    <w:p>
+      <w:pPr>
+        <w:ind w:firstLine="420"/>
+      </w:pPr>
+      <w:r>
+        <w:rPr>
+          <w:rFonts w:hint="eastAsia"/>
+        </w:rPr>
+        <w:t>close(l_onoff=0</w:t>
+      </w:r>
+      <w:r>
+        <w:rPr>
+          <w:rFonts w:hint="eastAsia"/>
+        </w:rPr>
+        <w:t>缺省状态</w:t>
+      </w:r>
+      <w:r>
+        <w:rPr>
+          <w:rFonts w:hint="eastAsia"/>
+        </w:rPr>
+        <w:t>):</w:t>
+      </w:r>
+      <w:r>
+        <w:rPr>
+          <w:rFonts w:hint="eastAsia"/>
+        </w:rPr>
+        <w:t>在套接口上不能在发出发送或接收请求</w:t>
+      </w:r>
+      <w:r>
+        <w:rPr>
+          <w:rFonts w:hint="eastAsia"/>
+        </w:rPr>
+        <w:t>;</w:t>
+      </w:r>
+      <w:r>
+        <w:rPr>
+          <w:rFonts w:hint="eastAsia"/>
+        </w:rPr>
+        <w:t>套接口发送缓冲区中的内容被发送到对端</w:t>
+      </w:r>
+      <w:r>
+        <w:rPr>
+          <w:rFonts w:hint="eastAsia"/>
+        </w:rPr>
+        <w:t>.</w:t>
+      </w:r>
+      <w:r>
+        <w:rPr>
+          <w:rFonts w:hint="eastAsia"/>
+        </w:rPr>
+        <w:t>如果描述字引用计数变为</w:t>
+      </w:r>
+      <w:r>
+        <w:rPr>
+          <w:rFonts w:hint="eastAsia"/>
+        </w:rPr>
+        <w:t>0;</w:t>
+      </w:r>
+      <w:r>
+        <w:rPr>
+          <w:rFonts w:hint="eastAsia"/>
+        </w:rPr>
+        <w:t>在发送完发送缓冲区中的数据后</w:t>
+      </w:r>
+      <w:r>
+        <w:rPr>
+          <w:rFonts w:hint="eastAsia"/>
+        </w:rPr>
+        <w:t>,</w:t>
+      </w:r>
+      <w:r>
+        <w:rPr>
+          <w:rFonts w:hint="eastAsia"/>
+        </w:rPr>
+        <w:t>跟以正常的</w:t>
+      </w:r>
+      <w:r>
+        <w:rPr>
+          <w:rFonts w:hint="eastAsia"/>
+        </w:rPr>
+        <w:t>TCP</w:t>
+      </w:r>
+      <w:r>
+        <w:rPr>
+          <w:rFonts w:hint="eastAsia"/>
+        </w:rPr>
+        <w:t>连接终止序列</w:t>
+      </w:r>
+      <w:r>
+        <w:rPr>
+          <w:rFonts w:hint="eastAsia"/>
+        </w:rPr>
+        <w:t>(</w:t>
+      </w:r>
+      <w:r>
+        <w:rPr>
+          <w:rFonts w:hint="eastAsia"/>
+        </w:rPr>
+        <w:t>发送</w:t>
+      </w:r>
+      <w:r>
+        <w:rPr>
+          <w:rFonts w:hint="eastAsia"/>
+        </w:rPr>
+        <w:t>FIN);</w:t>
+      </w:r>
+      <w:r>
+        <w:rPr>
+          <w:rFonts w:hint="eastAsia"/>
+        </w:rPr>
+        <w:t>套接口接受缓冲区中内容被丢弃</w:t>
+      </w:r>
+    </w:p>
+    <w:p>
+      <w:pPr>
+        <w:ind w:firstLine="420"/>
+      </w:pPr>
+    </w:p>
+    <w:p>
+      <w:pPr>
+        <w:ind w:firstLine="420"/>
+      </w:pPr>
+      <w:r>
+        <w:rPr>
+          <w:rFonts w:hint="eastAsia"/>
+        </w:rPr>
+        <w:t>close(l_onoff = 1, l_linger =0):</w:t>
+      </w:r>
+      <w:r>
+        <w:rPr>
+          <w:rFonts w:hint="eastAsia"/>
+        </w:rPr>
+        <w:t>在套接口上不能再发出发送或接受请求</w:t>
+      </w:r>
+      <w:r>
+        <w:rPr>
+          <w:rFonts w:hint="eastAsia"/>
+        </w:rPr>
+        <w:t>,</w:t>
+      </w:r>
+      <w:r>
+        <w:rPr>
+          <w:rFonts w:hint="eastAsia"/>
+        </w:rPr>
+        <w:t>如果描述子引用计数变为</w:t>
+      </w:r>
+      <w:r>
+        <w:rPr>
+          <w:rFonts w:hint="eastAsia"/>
+        </w:rPr>
+        <w:t>0,RST</w:t>
+      </w:r>
+      <w:r>
+        <w:rPr>
+          <w:rFonts w:hint="eastAsia"/>
+        </w:rPr>
+        <w:t>被发送到对端</w:t>
+      </w:r>
+      <w:r>
+        <w:rPr>
+          <w:rFonts w:hint="eastAsia"/>
+        </w:rPr>
+        <w:t>;</w:t>
+      </w:r>
+      <w:r>
+        <w:rPr>
+          <w:rFonts w:hint="eastAsia"/>
+        </w:rPr>
+        <w:t>连接的状态被置为</w:t>
+      </w:r>
+      <w:r>
+        <w:rPr>
+          <w:rFonts w:hint="eastAsia"/>
+        </w:rPr>
+        <w:t>CLOSED(</w:t>
+      </w:r>
+      <w:r>
+        <w:rPr>
+          <w:rFonts w:hint="eastAsia"/>
+        </w:rPr>
+        <w:t>没有</w:t>
+      </w:r>
+      <w:r>
+        <w:rPr>
+          <w:rFonts w:hint="eastAsia"/>
+        </w:rPr>
+        <w:t>TIME_WAIT</w:t>
+      </w:r>
+      <w:r>
+        <w:rPr>
+          <w:rFonts w:hint="eastAsia"/>
+        </w:rPr>
+        <w:t>状态</w:t>
+      </w:r>
+      <w:r>
+        <w:rPr>
+          <w:rFonts w:hint="eastAsia"/>
+        </w:rPr>
+        <w:t>),</w:t>
+      </w:r>
+      <w:r>
+        <w:rPr>
+          <w:rFonts w:hint="eastAsia"/>
+        </w:rPr>
+        <w:t>套接口发送缓冲区和套接口接受缓冲区的数据被丢弃</w:t>
+      </w:r>
+    </w:p>
+    <w:p>
+      <w:pPr>
+        <w:ind w:firstLine="420"/>
+      </w:pPr>
+    </w:p>
+    <w:p>
+      <w:pPr>
+        <w:ind w:firstLine="420"/>
+      </w:pPr>
+      <w:r>
+        <w:rPr>
+          <w:rFonts w:hint="eastAsia"/>
+        </w:rPr>
+        <w:t>close(l_onoff =1, l_linger != 0):</w:t>
+      </w:r>
+      <w:r>
+        <w:rPr>
+          <w:rFonts w:hint="eastAsia"/>
+        </w:rPr>
+        <w:t>在套接口上不能在发出发送或接收请求</w:t>
+      </w:r>
+      <w:r>
+        <w:rPr>
+          <w:rFonts w:hint="eastAsia"/>
+        </w:rPr>
+        <w:t>;</w:t>
+      </w:r>
+      <w:r>
+        <w:rPr>
+          <w:rFonts w:hint="eastAsia"/>
+        </w:rPr>
+        <w:t>套接口发送缓冲区中的内容被发送到对端</w:t>
+      </w:r>
+      <w:r>
+        <w:rPr>
+          <w:rFonts w:hint="eastAsia"/>
+        </w:rPr>
+        <w:t>.</w:t>
+      </w:r>
+      <w:r>
+        <w:rPr>
+          <w:rFonts w:hint="eastAsia"/>
+        </w:rPr>
+        <w:t>如果描述字引用计数变为</w:t>
+      </w:r>
+      <w:r>
+        <w:rPr>
+          <w:rFonts w:hint="eastAsia"/>
+        </w:rPr>
+        <w:t>0;</w:t>
+      </w:r>
+      <w:r>
+        <w:rPr>
+          <w:rFonts w:hint="eastAsia"/>
+        </w:rPr>
+        <w:t>在发送完发送缓冲区中的数据后</w:t>
+      </w:r>
+      <w:r>
+        <w:rPr>
+          <w:rFonts w:hint="eastAsia"/>
+        </w:rPr>
+        <w:t>,</w:t>
+      </w:r>
+      <w:r>
+        <w:rPr>
+          <w:rFonts w:hint="eastAsia"/>
+        </w:rPr>
+        <w:t>跟以正常的</w:t>
+      </w:r>
+      <w:r>
+        <w:rPr>
+          <w:rFonts w:hint="eastAsia"/>
+        </w:rPr>
+        <w:t>TCP</w:t>
+      </w:r>
+      <w:r>
+        <w:rPr>
+          <w:rFonts w:hint="eastAsia"/>
+        </w:rPr>
+        <w:t>连接终止序列</w:t>
+      </w:r>
+      <w:r>
+        <w:rPr>
+          <w:rFonts w:hint="eastAsia"/>
+        </w:rPr>
+        <w:t>(</w:t>
+      </w:r>
+      <w:r>
+        <w:rPr>
+          <w:rFonts w:hint="eastAsia"/>
+        </w:rPr>
+        <w:t>发送</w:t>
+      </w:r>
+      <w:r>
+        <w:rPr>
+          <w:rFonts w:hint="eastAsia"/>
+        </w:rPr>
+        <w:t>FIN);</w:t>
+      </w:r>
+      <w:r>
+        <w:rPr>
+          <w:rFonts w:hint="eastAsia"/>
+        </w:rPr>
+        <w:t>套接口接受缓冲区中内容被丢弃</w:t>
+      </w:r>
+      <w:r>
+        <w:rPr>
+          <w:rFonts w:hint="eastAsia"/>
+        </w:rPr>
+        <w:t>;</w:t>
+      </w:r>
+      <w:r>
+        <w:rPr>
+          <w:rFonts w:hint="eastAsia"/>
+        </w:rPr>
+        <w:t>如果在连接变成</w:t>
+      </w:r>
+      <w:r>
+        <w:rPr>
+          <w:rFonts w:hint="eastAsia"/>
+        </w:rPr>
+        <w:t>CLOSED</w:t>
+      </w:r>
+      <w:r>
+        <w:rPr>
+          <w:rFonts w:hint="eastAsia"/>
+        </w:rPr>
+        <w:t>状态前延滞时间到</w:t>
+      </w:r>
+      <w:r>
+        <w:rPr>
+          <w:rFonts w:hint="eastAsia"/>
+        </w:rPr>
+        <w:t>,</w:t>
+      </w:r>
+      <w:r>
+        <w:rPr>
+          <w:rFonts w:hint="eastAsia"/>
+        </w:rPr>
+        <w:t>那么</w:t>
+      </w:r>
+      <w:r>
+        <w:rPr>
+          <w:rFonts w:hint="eastAsia"/>
+        </w:rPr>
+        <w:t>close</w:t>
+      </w:r>
+      <w:r>
+        <w:rPr>
+          <w:rFonts w:hint="eastAsia"/>
+        </w:rPr>
+        <w:t>返回</w:t>
+      </w:r>
+      <w:r>
+        <w:rPr>
+          <w:rFonts w:hint="eastAsia"/>
+        </w:rPr>
+        <w:t>EWOULDBLOCK</w:t>
+      </w:r>
+      <w:r>
+        <w:rPr>
+          <w:rFonts w:hint="eastAsia"/>
+        </w:rPr>
+        <w:t>错误</w:t>
+      </w:r>
+      <w:r>
+        <w:rPr>
+          <w:rFonts w:hint="eastAsia"/>
+        </w:rPr>
+        <w:t>.</w:t>
+      </w:r>
+    </w:p>
+    <w:p>
+      <w:bookmarkStart w:id="1" w:name="OLE_LINK3"/>
+      <w:bookmarkStart w:id="2" w:name="OLE_LINK4"/>
+      <w:r>
+        <w:t>shutdown()</w:t>
+      </w:r>
+      <w:bookmarkEnd w:id="1"/>
+      <w:bookmarkEnd w:id="2"/>
+      <w:r>
+        <w:t xml:space="preserve"> </w:t>
+      </w:r>
+      <w:r>
+        <w:rPr>
+          <w:rFonts w:hint="eastAsia"/>
+        </w:rPr>
+        <w:t>函数</w:t>
+      </w:r>
+      <w:r>
+        <w:rPr>
+          <w:rFonts w:hint="eastAsia"/>
+        </w:rPr>
+        <w:t>修改</w:t>
+      </w:r>
+      <w:r>
+        <w:rPr>
+          <w:rFonts w:hint="eastAsia"/>
+        </w:rPr>
+        <w:t xml:space="preserve"> </w:t>
+      </w:r>
+      <w:r>
+        <w:t xml:space="preserve">socket </w:t>
+      </w:r>
+      <w:r>
+        <w:rPr>
+          <w:rFonts w:hint="eastAsia"/>
+        </w:rPr>
+        <w:t>文件的读写属性</w:t>
+      </w:r>
+      <w:r>
+        <w:t>。</w:t>
+      </w:r>
+    </w:p>
+    <w:p>
+      <w:r>
+        <w:t xml:space="preserve">　　</w:t>
+      </w:r>
+      <w:r>
+        <w:t>1.</w:t>
+      </w:r>
+      <w:r>
+        <w:t>只要</w:t>
+      </w:r>
+      <w:r>
+        <w:t>TCP</w:t>
+      </w:r>
+      <w:proofErr w:type="gramStart"/>
+      <w:r>
+        <w:t>栈</w:t>
       </w:r>
       <w:proofErr w:type="gramEnd"/>
       <w:r>
-        <w:t xml:space="preserve"> shutdown(int sockfd,int how);</w:t>
-      </w:r>
-    </w:p>
-    <w:p>
-      <w:r>
-        <w:t xml:space="preserve">　　</w:t>
-      </w:r>
-      <w:r>
-        <w:t>how</w:t>
-      </w:r>
-      <w:r>
-        <w:t>的方式有三种分别是：</w:t>
-      </w:r>
-      <w:r>
-        <w:br/>
-      </w:r>
-      <w:r>
-        <w:t xml:space="preserve">　　　　</w:t>
-      </w:r>
-      <w:r>
-        <w:t>SHUT_RD</w:t>
-      </w:r>
-      <w:r>
-        <w:t>（</w:t>
+        <w:t>的读</w:t>
+      </w:r>
+      <w:proofErr w:type="gramStart"/>
+      <w:r>
+        <w:t>缓冲里</w:t>
+      </w:r>
+      <w:proofErr w:type="gramEnd"/>
+      <w:r>
+        <w:t>还有未读取（</w:t>
+      </w:r>
+      <w:r>
+        <w:t>read</w:t>
+      </w:r>
+      <w:r>
+        <w:t>）数据，则调用</w:t>
+      </w:r>
+      <w:r>
+        <w:t>close</w:t>
+      </w:r>
+      <w:r>
+        <w:t>时会直接向对端发送</w:t>
+      </w:r>
+      <w:r>
+        <w:t>RST</w:t>
+      </w:r>
+      <w:r>
+        <w:t>。</w:t>
+      </w:r>
+      <w:r>
+        <w:t>3.</w:t>
+      </w:r>
+      <w:r>
+        <w:t>在已发送</w:t>
+      </w:r>
+      <w:r>
+        <w:t>FIN</w:t>
+      </w:r>
+      <w:r>
+        <w:t>包后</w:t>
+      </w:r>
+      <w:r>
+        <w:t>write</w:t>
+      </w:r>
+      <w:r>
+        <w:t>该</w:t>
+      </w:r>
+      <w:r>
+        <w:t>socket</w:t>
+      </w:r>
+      <w:r>
+        <w:t>描述符会引发</w:t>
+      </w:r>
+      <w:r>
+        <w:t>EPIPE/SIGPIPE</w:t>
+      </w:r>
+      <w:r>
+        <w:t>。</w:t>
+      </w:r>
+      <w:r>
+        <w:t>5.SO_LINGER</w:t>
+      </w:r>
+      <w:r>
+        <w:t>与</w:t>
+      </w:r>
+      <w:r>
+        <w:t>close</w:t>
+      </w:r>
+      <w:r>
+        <w:t>，当</w:t>
+      </w:r>
+      <w:r>
+        <w:t>SO_LINGER</w:t>
+      </w:r>
+      <w:r>
+        <w:t>选项开启但</w:t>
+      </w:r>
+      <w:proofErr w:type="gramStart"/>
+      <w:r>
+        <w:t>超时值</w:t>
+      </w:r>
+      <w:proofErr w:type="gramEnd"/>
+      <w:r>
+        <w:t>为</w:t>
       </w:r>
       <w:r>
         <w:t>0</w:t>
       </w:r>
       <w:r>
-        <w:t>）：关闭</w:t>
-      </w:r>
-      <w:r>
-        <w:t>sockfd</w:t>
-      </w:r>
-      <w:r>
-        <w:t>上的读功能，此选项将不允许</w:t>
-      </w:r>
-      <w:r>
-        <w:t>sockfd</w:t>
-      </w:r>
-      <w:r>
-        <w:t>进行读操作。即该套接</w:t>
-      </w:r>
-      <w:proofErr w:type="gramStart"/>
-      <w:r>
-        <w:t>字不再</w:t>
-      </w:r>
-      <w:proofErr w:type="gramEnd"/>
-      <w:r>
-        <w:t>接受数据，任何当前在套接</w:t>
-      </w:r>
-      <w:proofErr w:type="gramStart"/>
-      <w:r>
-        <w:t>字接受</w:t>
-      </w:r>
-      <w:proofErr w:type="gramEnd"/>
-      <w:r>
-        <w:t>缓冲区的数据将被丢弃。进程将不能对该套接</w:t>
-      </w:r>
-      <w:proofErr w:type="gramStart"/>
-      <w:r>
-        <w:t>字发出</w:t>
-      </w:r>
-      <w:proofErr w:type="gramEnd"/>
-      <w:r>
-        <w:t>任何读操作。对</w:t>
+        <w:t>时，调用</w:t>
+      </w:r>
+      <w:r>
+        <w:t>close</w:t>
+      </w:r>
+      <w:r>
+        <w:t>直接发送</w:t>
+      </w:r>
+      <w:r>
+        <w:t>RST</w:t>
+      </w:r>
+      <w:r>
+        <w:t>（这样可以避免进入</w:t>
+      </w:r>
+      <w:r>
+        <w:t>TIME_WAIT</w:t>
+      </w:r>
+      <w:r>
+        <w:t>状态，但破坏了</w:t>
       </w:r>
       <w:r>
         <w:t>TCP</w:t>
       </w:r>
       <w:r>
-        <w:t>套接字该调用之后接受到的任何数据将被确认然后无声的丢弃掉。</w:t>
-      </w:r>
-      <w:r>
-        <w:br/>
-      </w:r>
-      <w:r>
-        <w:t xml:space="preserve">　　　　</w:t>
-      </w:r>
-      <w:r>
-        <w:t>SHUT_WR</w:t>
-      </w:r>
-      <w:r>
-        <w:t>（</w:t>
-      </w:r>
-      <w:r>
-        <w:t>1</w:t>
-      </w:r>
-      <w:r>
-        <w:t>）：关闭</w:t>
-      </w:r>
-      <w:r>
-        <w:t>sockfd</w:t>
-      </w:r>
-      <w:r>
-        <w:t>的写功能，此选项将不允许</w:t>
-      </w:r>
-      <w:r>
-        <w:t>sockfd</w:t>
-      </w:r>
-      <w:r>
-        <w:t>进行写操作，即进程不能在对此套接</w:t>
-      </w:r>
-      <w:proofErr w:type="gramStart"/>
-      <w:r>
-        <w:t>字发出写</w:t>
-      </w:r>
-      <w:proofErr w:type="gramEnd"/>
-      <w:r>
-        <w:t>操作。</w:t>
-      </w:r>
-      <w:r>
-        <w:br/>
-      </w:r>
-      <w:r>
-        <w:t xml:space="preserve">　　　　</w:t>
-      </w:r>
-      <w:r>
-        <w:t>SHUT_RDWR</w:t>
-      </w:r>
-      <w:r>
-        <w:t>（</w:t>
-      </w:r>
-      <w:r>
-        <w:t>2</w:t>
-      </w:r>
-      <w:r>
-        <w:t>）：关闭</w:t>
-      </w:r>
-      <w:r>
-        <w:t>sockfd</w:t>
-      </w:r>
-      <w:r>
-        <w:t>的读写功能，相当于调用</w:t>
+        <w:t>协议的正常工作方式），</w:t>
+      </w:r>
+      <w:r>
+        <w:t>SO_LINGER</w:t>
+      </w:r>
+      <w:r>
+        <w:t>对</w:t>
       </w:r>
       <w:r>
         <w:t>shutdown</w:t>
       </w:r>
       <w:r>
-        <w:t>两次：首先是以</w:t>
-      </w:r>
-      <w:r>
-        <w:t>SHUT_RD,</w:t>
-      </w:r>
-      <w:r>
-        <w:t>然后以</w:t>
-      </w:r>
-      <w:r>
-        <w:t>SHUT_WR</w:t>
-      </w:r>
-      <w:r>
-        <w:t>。</w:t>
-      </w:r>
-    </w:p>
-    <w:p>
-      <w:r>
-        <w:t xml:space="preserve">　　成功则返回</w:t>
-      </w:r>
-      <w:r>
-        <w:t>0</w:t>
-      </w:r>
-      <w:r>
-        <w:t>，错误返回</w:t>
-      </w:r>
-      <w:r>
-        <w:t>-1</w:t>
-      </w:r>
-      <w:r>
-        <w:t>，错误码</w:t>
-      </w:r>
-      <w:r>
-        <w:t>errno</w:t>
-      </w:r>
-      <w:r>
-        <w:t>：</w:t>
-      </w:r>
-      <w:r>
-        <w:t>EBADF</w:t>
-      </w:r>
-      <w:r>
-        <w:t>表示</w:t>
-      </w:r>
-      <w:r>
-        <w:t>sockfd</w:t>
-      </w:r>
-      <w:r>
-        <w:t>不是一个有效描述符；</w:t>
-      </w:r>
-      <w:r>
-        <w:t>ENOTCONN</w:t>
-      </w:r>
-      <w:r>
-        <w:t>表示</w:t>
-      </w:r>
-      <w:r>
-        <w:t>sockfd</w:t>
-      </w:r>
-      <w:r>
-        <w:t>未连接；</w:t>
-      </w:r>
-      <w:r>
-        <w:t>ENOTSOCK</w:t>
-      </w:r>
-      <w:r>
-        <w:t>表示</w:t>
-      </w:r>
-      <w:r>
-        <w:t>sockfd</w:t>
-      </w:r>
-      <w:r>
-        <w:t>是一个文件描述符而不是</w:t>
-      </w:r>
-      <w:r>
-        <w:t>socket</w:t>
-      </w:r>
-      <w:r>
-        <w:t>描述符。</w:t>
-      </w:r>
-    </w:p>
-    <w:p>
-      <w:r>
-        <w:t xml:space="preserve">　　</w:t>
-      </w:r>
-      <w:r>
-        <w:t>shutdown()</w:t>
-      </w:r>
-      <w:r>
-        <w:t>的效果是累计的，不可逆转的。</w:t>
-      </w:r>
-      <w:proofErr w:type="gramStart"/>
-      <w:r>
-        <w:t>既如果</w:t>
-      </w:r>
-      <w:proofErr w:type="gramEnd"/>
-      <w:r>
-        <w:t>关闭了一个方向数据传输，那么这个方向将会被关闭直至完全被关闭或删除，而不能重新被打开。如果第一次调用了</w:t>
-      </w:r>
-      <w:r>
-        <w:t>shutdown(0)</w:t>
-      </w:r>
-      <w:r>
-        <w:t>，第二次调用了</w:t>
-      </w:r>
-      <w:r>
-        <w:t>shutdown(1)</w:t>
-      </w:r>
-      <w:r>
-        <w:t>，那么这时的效果就相当于</w:t>
-      </w:r>
-      <w:r>
-        <w:t>shutdown(2)</w:t>
-      </w:r>
-      <w:r>
-        <w:t>，也就是双向关闭</w:t>
-      </w:r>
-      <w:r>
-        <w:t>socket</w:t>
-      </w:r>
-      <w:r>
-        <w:t>。</w:t>
-      </w:r>
-    </w:p>
-    <w:p>
-      <w:r>
-        <w:t> </w:t>
-      </w:r>
-    </w:p>
-    <w:p>
-      <w:pPr>
-        <w:pStyle w:val="2"/>
-      </w:pPr>
-      <w:r>
-        <w:t>close</w:t>
-      </w:r>
-      <w:r>
-        <w:t>的定义</w:t>
-      </w:r>
-    </w:p>
-    <w:p>
-      <w:r>
-        <w:t>#include&lt;unistd.h&gt;</w:t>
-      </w:r>
-    </w:p>
-    <w:p>
-      <w:proofErr w:type="gramStart"/>
-      <w:r>
-        <w:t>int</w:t>
-      </w:r>
-      <w:proofErr w:type="gramEnd"/>
-      <w:r>
-        <w:t xml:space="preserve"> close(int fd);</w:t>
-      </w:r>
-    </w:p>
-    <w:p>
-      <w:r>
-        <w:t xml:space="preserve">　　关闭读写。成功则返回</w:t>
-      </w:r>
-      <w:r>
-        <w:t>0</w:t>
-      </w:r>
-      <w:r>
-        <w:t>，错误返回</w:t>
-      </w:r>
-      <w:r>
-        <w:t>-1</w:t>
-      </w:r>
-      <w:r>
-        <w:t>，错误码</w:t>
-      </w:r>
-      <w:r>
-        <w:t>errno</w:t>
-      </w:r>
-      <w:r>
-        <w:t>：</w:t>
-      </w:r>
-      <w:r>
-        <w:t>EBADF</w:t>
-      </w:r>
-      <w:r>
-        <w:t>表示</w:t>
-      </w:r>
-      <w:r>
-        <w:t>fd</w:t>
-      </w:r>
-      <w:r>
-        <w:t>不是一个有效描述符；</w:t>
-      </w:r>
-      <w:r>
-        <w:t>EINTR</w:t>
-      </w:r>
-      <w:r>
-        <w:t>表示</w:t>
-      </w:r>
-      <w:r>
-        <w:t>close</w:t>
-      </w:r>
-      <w:r>
-        <w:t>函数被信号中断；</w:t>
-      </w:r>
-      <w:r>
-        <w:t>EIO</w:t>
-      </w:r>
-      <w:r>
-        <w:t>表示一个</w:t>
-      </w:r>
-      <w:r>
-        <w:t>IO</w:t>
-      </w:r>
-      <w:r>
-        <w:t>错误。</w:t>
-      </w:r>
-    </w:p>
-    <w:p>
-      <w:r>
-        <w:t> </w:t>
-      </w:r>
-    </w:p>
-    <w:p>
-      <w:r>
-        <w:t>二者的区别</w:t>
-      </w:r>
-    </w:p>
-    <w:p>
-      <w:r>
-        <w:t xml:space="preserve">　　</w:t>
-      </w:r>
-      <w:r>
-        <w:t>close-----</w:t>
-      </w:r>
-      <w:r>
-        <w:t>关闭本进程的</w:t>
-      </w:r>
-      <w:r>
-        <w:t>socket id</w:t>
-      </w:r>
-      <w:r>
-        <w:t>，但链接还是开着的，用这个</w:t>
-      </w:r>
-      <w:r>
-        <w:t>socket id</w:t>
-      </w:r>
-      <w:r>
-        <w:t>的其它进程还能用这个链接，能读或写这个</w:t>
-      </w:r>
-      <w:r>
-        <w:t>socket id</w:t>
-      </w:r>
-      <w:r>
-        <w:t>。</w:t>
-      </w:r>
-      <w:r>
-        <w:br/>
-      </w:r>
-      <w:r>
-        <w:t xml:space="preserve">　　</w:t>
-      </w:r>
-      <w:r>
-        <w:t>shutdown--</w:t>
-      </w:r>
-      <w:r>
-        <w:t>破坏了</w:t>
-      </w:r>
-      <w:r>
-        <w:t xml:space="preserve">socket </w:t>
-      </w:r>
-      <w:r>
-        <w:t>链接，读的时候可能侦探到</w:t>
-      </w:r>
-      <w:r>
-        <w:t>EOF</w:t>
-      </w:r>
-      <w:r>
-        <w:t>结束符，写的时候可能会收到一个</w:t>
-      </w:r>
-      <w:r>
-        <w:t>SIGPIPE</w:t>
-      </w:r>
-      <w:r>
-        <w:t>信号，这个信号可能直到</w:t>
-      </w:r>
-      <w:r>
-        <w:t>socket buffer</w:t>
-      </w:r>
-      <w:r>
-        <w:t>被填充了才收到，</w:t>
-      </w:r>
-      <w:r>
-        <w:t>shutdown</w:t>
-      </w:r>
-      <w:r>
-        <w:t>有一个关闭方式的参数，</w:t>
-      </w:r>
-      <w:r>
-        <w:t xml:space="preserve">0 </w:t>
-      </w:r>
-      <w:r>
-        <w:t>不能再读，</w:t>
-      </w:r>
-      <w:r>
-        <w:t>1</w:t>
-      </w:r>
-      <w:r>
-        <w:t>不能再写，</w:t>
-      </w:r>
-      <w:r>
-        <w:t xml:space="preserve">2 </w:t>
-      </w:r>
-      <w:r>
-        <w:t>读写都不能。</w:t>
-      </w:r>
-    </w:p>
-    <w:p>
-      <w:r>
-        <w:t> </w:t>
-      </w:r>
-    </w:p>
-    <w:p>
-      <w:pPr>
-        <w:pStyle w:val="2"/>
-      </w:pPr>
-      <w:r>
-        <w:t>shutdown</w:t>
-      </w:r>
-      <w:r>
-        <w:rPr>
-          <w:rFonts w:hint="eastAsia"/>
-        </w:rPr>
-        <w:t>和</w:t>
-      </w:r>
-      <w:r>
-        <w:t>close</w:t>
-      </w:r>
-      <w:r>
-        <w:rPr>
-          <w:rFonts w:hint="eastAsia"/>
-        </w:rPr>
-        <w:t>区别</w:t>
-      </w:r>
-    </w:p>
-    <w:p>
-      <w:r>
-        <w:t xml:space="preserve">　　当所有的数据操作结束以后，你可以调用</w:t>
-      </w:r>
-      <w:r>
-        <w:t>close()</w:t>
-      </w:r>
-      <w:r>
-        <w:t>函数来释放该</w:t>
-      </w:r>
-      <w:r>
-        <w:t>socket</w:t>
-      </w:r>
-      <w:r>
-        <w:t>，从而停止在该</w:t>
-      </w:r>
-      <w:r>
-        <w:t>socket</w:t>
-      </w:r>
-      <w:r>
-        <w:t>上的任何数据操作：</w:t>
-      </w:r>
-      <w:r>
-        <w:t>close(sockfd);</w:t>
-      </w:r>
-      <w:r>
-        <w:t>使用</w:t>
-      </w:r>
-      <w:r>
-        <w:t>close</w:t>
-      </w:r>
-      <w:r>
-        <w:t>中止一个连接，但它只是减少描述符的参考数，并不直接关闭连接，只有当描述符的参考数为</w:t>
-      </w:r>
-      <w:r>
-        <w:t>0</w:t>
-      </w:r>
-      <w:r>
-        <w:t>时才关闭连接。所以在</w:t>
-      </w:r>
-      <w:proofErr w:type="gramStart"/>
-      <w:r>
-        <w:t>多进程</w:t>
-      </w:r>
-      <w:proofErr w:type="gramEnd"/>
-      <w:r>
-        <w:t>/</w:t>
-      </w:r>
-      <w:r>
-        <w:t>线程程序中，</w:t>
-      </w:r>
-      <w:r>
-        <w:t>close</w:t>
-      </w:r>
-      <w:r>
-        <w:t>只是确保了对于某个特定的进程或线程来说，该连接是关闭的。使用</w:t>
-      </w:r>
-      <w:r>
-        <w:t xml:space="preserve"> client_fd = accept() </w:t>
-      </w:r>
-      <w:r>
-        <w:t>后</w:t>
-      </w:r>
-      <w:r>
-        <w:t xml:space="preserve"> fork() </w:t>
-      </w:r>
-      <w:r>
-        <w:t>以在子进程中处理请求，此时在父进程中使用</w:t>
-      </w:r>
-      <w:r>
-        <w:t xml:space="preserve"> close() </w:t>
-      </w:r>
-      <w:r>
-        <w:t>关闭该连接，子进程仍可以继续使用该连接。</w:t>
-      </w:r>
-    </w:p>
-    <w:p>
-      <w:r>
-        <w:t xml:space="preserve">　　也可以调用</w:t>
-      </w:r>
-      <w:r>
-        <w:t>shutdown()</w:t>
-      </w:r>
-      <w:r>
-        <w:t>函数来关闭该</w:t>
-      </w:r>
-      <w:r>
-        <w:t>socket</w:t>
-      </w:r>
-      <w:r>
-        <w:t>。该函数允许你</w:t>
-      </w:r>
-      <w:proofErr w:type="gramStart"/>
-      <w:r>
-        <w:t>只停止</w:t>
-      </w:r>
-      <w:proofErr w:type="gramEnd"/>
-      <w:r>
-        <w:t>在某个方向上的数据传输，而一个方向上的数据传输继续进行。如你可以关闭某</w:t>
-      </w:r>
-      <w:r>
-        <w:t>socket</w:t>
-      </w:r>
-      <w:r>
-        <w:t>的写操作而允许继续在该</w:t>
-      </w:r>
-      <w:r>
-        <w:lastRenderedPageBreak/>
-        <w:t>socket</w:t>
-      </w:r>
-      <w:r>
-        <w:t>上接受数据，直至读入所有数据。</w:t>
-      </w:r>
-      <w:r>
-        <w:t>int shutdown(int sockfd,int how);shutdown</w:t>
-      </w:r>
-      <w:r>
-        <w:t>可直接关闭描述符，不考虑描述符的参考数，可选择中止一个方向的连接。</w:t>
-      </w:r>
-    </w:p>
-    <w:p>
-      <w:r>
-        <w:t> </w:t>
-      </w:r>
-    </w:p>
-    <w:p>
-      <w:r>
-        <w:t>注意</w:t>
-      </w:r>
-      <w:r>
-        <w:br/>
-      </w:r>
-      <w:r>
-        <w:t xml:space="preserve">　　</w:t>
-      </w:r>
-      <w:r>
-        <w:t>1.</w:t>
-      </w:r>
-      <w:r>
-        <w:t>如果有多个进程共享一个套接字，</w:t>
-      </w:r>
-      <w:r>
-        <w:t>close</w:t>
-      </w:r>
-      <w:r>
-        <w:t>每被调用一次，计数减</w:t>
-      </w:r>
-      <w:r>
-        <w:t>1</w:t>
-      </w:r>
-      <w:r>
-        <w:t>，直到计数为</w:t>
-      </w:r>
-      <w:r>
-        <w:t>0</w:t>
-      </w:r>
-      <w:r>
-        <w:t>时，也就是所用进程都调用了</w:t>
-      </w:r>
-      <w:r>
-        <w:t>close</w:t>
-      </w:r>
-      <w:r>
-        <w:t>，套接字将被释放。</w:t>
-      </w:r>
-    </w:p>
-    <w:p>
-      <w:r>
-        <w:t xml:space="preserve">　　</w:t>
-      </w:r>
-      <w:r>
-        <w:t>2.</w:t>
-      </w:r>
-      <w:r>
-        <w:t>在</w:t>
-      </w:r>
-      <w:proofErr w:type="gramStart"/>
-      <w:r>
-        <w:t>多进程</w:t>
-      </w:r>
-      <w:proofErr w:type="gramEnd"/>
-      <w:r>
-        <w:t>中如果一个进程中</w:t>
-      </w:r>
-      <w:r>
-        <w:t>shutdown(sfd, SHUT_RDWR)</w:t>
-      </w:r>
-      <w:r>
-        <w:t>后其它的进程将无法进行通信。如果一个进程</w:t>
-      </w:r>
-      <w:r>
-        <w:t>close(sfd)</w:t>
-      </w:r>
-      <w:r>
-        <w:t>将不会影响到其它进程，得自己理解引用计数的用法了。有</w:t>
-      </w:r>
-      <w:r>
-        <w:t>Kernel</w:t>
-      </w:r>
-      <w:r>
-        <w:t>编程知识的更好理解了</w:t>
-      </w:r>
-      <w:r>
-        <w:t>.</w:t>
-      </w:r>
-    </w:p>
-    <w:p>
-      <w:r>
-        <w:t> </w:t>
-      </w:r>
-    </w:p>
-    <w:p>
-      <w:r>
-        <w:t>更多关于</w:t>
-      </w:r>
-      <w:r>
-        <w:t>close</w:t>
-      </w:r>
-      <w:r>
-        <w:t>和</w:t>
-      </w:r>
-      <w:r>
-        <w:t>shutdown</w:t>
-      </w:r>
-      <w:r>
-        <w:t>的说明</w:t>
-      </w:r>
-      <w:r>
-        <w:br/>
-      </w:r>
-      <w:r>
-        <w:t xml:space="preserve">　　</w:t>
-      </w:r>
-      <w:r>
-        <w:t>1.</w:t>
-      </w:r>
-      <w:r>
-        <w:t>只要</w:t>
-      </w:r>
-      <w:r>
-        <w:t>TCP</w:t>
-      </w:r>
-      <w:proofErr w:type="gramStart"/>
-      <w:r>
-        <w:t>栈</w:t>
-      </w:r>
-      <w:proofErr w:type="gramEnd"/>
-      <w:r>
-        <w:t>的读</w:t>
-      </w:r>
-      <w:proofErr w:type="gramStart"/>
-      <w:r>
-        <w:t>缓冲里</w:t>
-      </w:r>
-      <w:proofErr w:type="gramEnd"/>
-      <w:r>
-        <w:t>还有未读取（</w:t>
-      </w:r>
-      <w:r>
-        <w:t>read</w:t>
-      </w:r>
-      <w:r>
-        <w:t>）数据，则调用</w:t>
-      </w:r>
-      <w:r>
-        <w:t>close</w:t>
-      </w:r>
-      <w:r>
-        <w:t>时会直接向对端发送</w:t>
-      </w:r>
-      <w:r>
-        <w:t>RST</w:t>
-      </w:r>
-      <w:r>
-        <w:t>。</w:t>
-      </w:r>
-    </w:p>
-    <w:p>
-      <w:r>
-        <w:t xml:space="preserve">　　</w:t>
-      </w:r>
-      <w:r>
-        <w:t>2.shutdown</w:t>
-      </w:r>
-      <w:r>
-        <w:t>与</w:t>
-      </w:r>
-      <w:r>
-        <w:t>socket</w:t>
-      </w:r>
-      <w:r>
-        <w:t>描述符没有关系，即使调用</w:t>
-      </w:r>
-      <w:r>
-        <w:t>shutdown(fd, SHUT_RDWR)</w:t>
-      </w:r>
-      <w:r>
-        <w:t>也不会关闭</w:t>
-      </w:r>
-      <w:r>
-        <w:t>fd</w:t>
-      </w:r>
-      <w:r>
-        <w:t>，最终还需</w:t>
-      </w:r>
-      <w:r>
-        <w:t>close(fd)</w:t>
-      </w:r>
-      <w:r>
-        <w:t>。</w:t>
-      </w:r>
-    </w:p>
-    <w:p>
-      <w:r>
-        <w:t xml:space="preserve">　　</w:t>
-      </w:r>
-      <w:r>
-        <w:t>3.</w:t>
-      </w:r>
-      <w:r>
-        <w:t>可以认为</w:t>
-      </w:r>
-      <w:r>
-        <w:t>shutdown(fd, SHUT_RD)</w:t>
-      </w:r>
-      <w:r>
-        <w:t>是空操作，因为</w:t>
-      </w:r>
-      <w:r>
-        <w:t>shutdown</w:t>
-      </w:r>
-      <w:r>
-        <w:t>后还可以继续从该</w:t>
-      </w:r>
-      <w:r>
-        <w:t>socket</w:t>
-      </w:r>
-      <w:r>
-        <w:t>读取数据，这点也许还需要进一步证实。在已发送</w:t>
-      </w:r>
-      <w:r>
-        <w:t>FIN</w:t>
-      </w:r>
-      <w:r>
-        <w:t>包后</w:t>
-      </w:r>
-      <w:r>
-        <w:t>write</w:t>
-      </w:r>
-      <w:r>
-        <w:t>该</w:t>
-      </w:r>
-      <w:r>
-        <w:t>socket</w:t>
-      </w:r>
-      <w:r>
-        <w:t>描述符会引发</w:t>
-      </w:r>
-      <w:r>
-        <w:t>EPIPE/SIGPIPE</w:t>
-      </w:r>
-      <w:r>
-        <w:t>。</w:t>
-      </w:r>
-    </w:p>
-    <w:p>
-      <w:r>
-        <w:t xml:space="preserve">　　</w:t>
-      </w:r>
-      <w:r>
-        <w:t>4.</w:t>
-      </w:r>
-      <w:r>
-        <w:t>当有多个</w:t>
-      </w:r>
-      <w:r>
-        <w:t>socket</w:t>
-      </w:r>
-      <w:r>
-        <w:t>描述符指向同一</w:t>
-      </w:r>
-      <w:r>
-        <w:t>socket</w:t>
-      </w:r>
-      <w:r>
-        <w:t>对象时，调用</w:t>
-      </w:r>
-      <w:r>
-        <w:t>close</w:t>
-      </w:r>
-      <w:r>
-        <w:t>时首先会递减该对象的引用计数，计数为</w:t>
-      </w:r>
-      <w:r>
-        <w:t>0</w:t>
-      </w:r>
-      <w:r>
-        <w:t>时才会发送</w:t>
-      </w:r>
-      <w:r>
-        <w:t>FIN</w:t>
-      </w:r>
-      <w:proofErr w:type="gramStart"/>
-      <w:r>
-        <w:t>包结束</w:t>
-      </w:r>
-      <w:proofErr w:type="gramEnd"/>
-      <w:r>
-        <w:t>TCP</w:t>
-      </w:r>
-      <w:r>
-        <w:t>连接。</w:t>
-      </w:r>
-      <w:r>
-        <w:t>shutdown</w:t>
-      </w:r>
-      <w:r>
-        <w:t>不同，只要以</w:t>
-      </w:r>
-      <w:r>
-        <w:t>SHUT_WR/SHUT_RDWR</w:t>
-      </w:r>
-      <w:r>
-        <w:t>方式调用即发送</w:t>
-      </w:r>
-      <w:r>
-        <w:t>FIN</w:t>
-      </w:r>
-      <w:r>
-        <w:t>包。</w:t>
-      </w:r>
-    </w:p>
-    <w:p>
-      <w:r>
-        <w:t xml:space="preserve">　　</w:t>
-      </w:r>
-      <w:r>
-        <w:t>5.SO_LINGER</w:t>
-      </w:r>
-      <w:r>
-        <w:t>与</w:t>
-      </w:r>
-      <w:r>
-        <w:t>close</w:t>
-      </w:r>
-      <w:r>
-        <w:t>，当</w:t>
-      </w:r>
-      <w:r>
-        <w:t>SO_LINGER</w:t>
-      </w:r>
-      <w:r>
-        <w:t>选项开启但</w:t>
-      </w:r>
-      <w:proofErr w:type="gramStart"/>
-      <w:r>
-        <w:t>超时值</w:t>
-      </w:r>
-      <w:proofErr w:type="gramEnd"/>
-      <w:r>
-        <w:t>为</w:t>
-      </w:r>
-      <w:r>
-        <w:t>0</w:t>
-      </w:r>
-      <w:r>
-        <w:t>时，调用</w:t>
-      </w:r>
-      <w:r>
-        <w:t>close</w:t>
-      </w:r>
-      <w:r>
-        <w:t>直接发送</w:t>
-      </w:r>
-      <w:r>
-        <w:t>RST</w:t>
-      </w:r>
-      <w:r>
-        <w:t>（这样可以避免进入</w:t>
-      </w:r>
-      <w:r>
-        <w:t>TIME_WAIT</w:t>
-      </w:r>
-      <w:r>
-        <w:t>状态，但破坏了</w:t>
-      </w:r>
-      <w:r>
-        <w:t>TCP</w:t>
-      </w:r>
-      <w:r>
-        <w:t>协议的正常工作方式），</w:t>
-      </w:r>
-      <w:r>
-        <w:t>SO_LINGER</w:t>
-      </w:r>
-      <w:r>
-        <w:t>对</w:t>
-      </w:r>
-      <w:r>
-        <w:t>shutdown</w:t>
-      </w:r>
-      <w:r>
-        <w:t>无影响。</w:t>
-      </w:r>
-    </w:p>
-    <w:p>
-      <w:r>
-        <w:t xml:space="preserve">　　</w:t>
-      </w:r>
-      <w:r>
-        <w:t>6.TCP</w:t>
-      </w:r>
-      <w:r>
-        <w:t>连接上出现</w:t>
-      </w:r>
-      <w:r>
-        <w:t>RST</w:t>
-      </w:r>
-      <w:r>
-        <w:t>与随后可能的</w:t>
-      </w:r>
-      <w:r>
-        <w:t>TIME_WAIT</w:t>
-      </w:r>
-      <w:r>
-        <w:t>状态没有直接关系，主动发</w:t>
-      </w:r>
-      <w:r>
-        <w:t>FIN</w:t>
-      </w:r>
-      <w:r>
-        <w:t>包方必然会进入</w:t>
-      </w:r>
-      <w:r>
-        <w:t>TIME_WAIT</w:t>
-      </w:r>
-      <w:r>
-        <w:t>状态，除非不发送</w:t>
-      </w:r>
-      <w:r>
-        <w:t>FIN</w:t>
-      </w:r>
-      <w:r>
-        <w:t>而直接以发送</w:t>
-      </w:r>
-      <w:r>
-        <w:t>RST</w:t>
-      </w:r>
-      <w:r>
-        <w:t>结束连接。</w:t>
-      </w:r>
-    </w:p>
-    <w:p>
-      <w:r>
-        <w:t> </w:t>
-      </w:r>
-    </w:p>
-    <w:p>
-      <w:r>
-        <w:t>应用场景</w:t>
-      </w:r>
-      <w:r>
-        <w:t> </w:t>
-      </w:r>
-    </w:p>
-    <w:p>
-      <w:r>
-        <w:t xml:space="preserve">　　通常来说，</w:t>
-      </w:r>
-      <w:r>
-        <w:t>socket</w:t>
-      </w:r>
-      <w:r>
-        <w:t>是双向的，即数据是双向通信的。但有些时候，你会想在</w:t>
-      </w:r>
-      <w:r>
-        <w:t>socket</w:t>
-      </w:r>
-      <w:r>
-        <w:t>上实现单向的</w:t>
-      </w:r>
-      <w:r>
-        <w:t>socket</w:t>
-      </w:r>
-      <w:r>
-        <w:t>，即数据往一个方向传输。单向的</w:t>
-      </w:r>
-      <w:r>
-        <w:t>socket</w:t>
-      </w:r>
-      <w:r>
-        <w:t>便称为半开放</w:t>
-      </w:r>
-      <w:r>
-        <w:t>Socket</w:t>
-      </w:r>
-      <w:r>
-        <w:t>。要实现半开放式，需要用到</w:t>
-      </w:r>
-      <w:r>
-        <w:t>shutdown()</w:t>
-      </w:r>
-      <w:r>
-        <w:t>函数。</w:t>
-      </w:r>
-    </w:p>
-    <w:p>
-      <w:r>
-        <w:t xml:space="preserve">　　一般来说，半开放</w:t>
-      </w:r>
-      <w:r>
-        <w:t>socket</w:t>
-      </w:r>
-      <w:r>
-        <w:t>适用于以下场合</w:t>
-      </w:r>
-      <w:r>
-        <w:t>:</w:t>
-      </w:r>
-      <w:r>
-        <w:br/>
-      </w:r>
-      <w:r>
-        <w:t xml:space="preserve">　　　　</w:t>
-      </w:r>
-      <w:r>
-        <w:t>1.</w:t>
-      </w:r>
-      <w:r>
-        <w:t>当你想要确保所有写好的数据已经发送成功时。如果在发送数据的过程中，网络意外断开或者出现异常，系统不一定会返回异常，这是你可能以为对</w:t>
-      </w:r>
-      <w:proofErr w:type="gramStart"/>
-      <w:r>
-        <w:t>端已经</w:t>
-      </w:r>
-      <w:proofErr w:type="gramEnd"/>
-      <w:r>
-        <w:t>接收到数据了。这时需要用</w:t>
-      </w:r>
-      <w:r>
-        <w:t>shutdown()</w:t>
-      </w:r>
-      <w:r>
-        <w:t>来确定数据是否发送成功，因为调用</w:t>
-      </w:r>
-      <w:r>
-        <w:t>shutdown()</w:t>
-      </w:r>
-      <w:r>
-        <w:t>时只有在缓存中的数据全部发送成功后才会返回。</w:t>
-      </w:r>
-    </w:p>
-    <w:p>
-      <w:r>
-        <w:t xml:space="preserve">　　　　</w:t>
-      </w:r>
-      <w:r>
-        <w:t>2.</w:t>
-      </w:r>
-      <w:r>
-        <w:t>想用一种方法来捕获程序潜在的错误，这错误可能是因为往一个不能写的</w:t>
-      </w:r>
-      <w:r>
-        <w:t>socket</w:t>
-      </w:r>
-      <w:r>
-        <w:t>上写数据，也有可能是在一个</w:t>
-      </w:r>
-      <w:proofErr w:type="gramStart"/>
-      <w:r>
-        <w:t>不该读</w:t>
-      </w:r>
-      <w:proofErr w:type="gramEnd"/>
-      <w:r>
-        <w:t>操作的</w:t>
-      </w:r>
-      <w:r>
-        <w:t>socket</w:t>
-      </w:r>
-      <w:r>
-        <w:t>上读数据。当程序尝试这样做时，将会捕获到一个异常，捕获异常对于程序排错来说是相对简单和省劲的。</w:t>
-      </w:r>
-    </w:p>
-    <w:p>
-      <w:r>
-        <w:t xml:space="preserve">　　　　</w:t>
-      </w:r>
-      <w:r>
-        <w:t>3.</w:t>
-      </w:r>
-      <w:r>
-        <w:t>当您的程序使用了</w:t>
-      </w:r>
-      <w:r>
-        <w:t>fork()</w:t>
-      </w:r>
-      <w:r>
-        <w:t>或者使用多线程时，你想防止其他线程或进程访问到该资源，又或者你想立刻关闭这个</w:t>
-      </w:r>
-      <w:r>
-        <w:t>socket</w:t>
-      </w:r>
-      <w:r>
-        <w:t>，那么可以用</w:t>
-      </w:r>
-      <w:r>
-        <w:t>shutdown()</w:t>
-      </w:r>
-      <w:r>
-        <w:t>来实现。</w:t>
-      </w:r>
-    </w:p>
-    <w:p/>
+        <w:t>无影响</w:t>
+      </w:r>
+    </w:p>
     <w:p/>
     <w:p>
       <w:pPr>
@@ -3670,105 +4335,61 @@
           <w:t>协议解析</w:t>
         </w:r>
       </w:hyperlink>
-      <w:bookmarkStart w:id="0" w:name="_GoBack"/>
-      <w:bookmarkEnd w:id="0"/>
-    </w:p>
-    <w:p>
-      <w:r>
-        <w:t>    TCP</w:t>
-      </w:r>
-      <w:r>
-        <w:t>是一个</w:t>
+    </w:p>
+    <w:p>
+      <w:r>
+        <w:t xml:space="preserve">    </w:t>
+      </w:r>
+      <w:r>
+        <w:t>我本来只想写一个篇幅的文章的，但是</w:t>
+      </w:r>
+      <w:r>
+        <w:t>TCP</w:t>
+      </w:r>
+      <w:r>
+        <w:t>真的很复杂，比</w:t>
+      </w:r>
+      <w:r>
+        <w:t>C++</w:t>
+      </w:r>
+      <w:r>
+        <w:t>复杂多了，这</w:t>
+      </w:r>
+      <w:r>
+        <w:t>30</w:t>
+      </w:r>
+      <w:r>
+        <w:t>多年来，各种优化变种争论和修改。所以，</w:t>
       </w:r>
       <w:proofErr w:type="gramStart"/>
       <w:r>
-        <w:t>巨复杂</w:t>
+        <w:t>写着写着</w:t>
       </w:r>
       <w:proofErr w:type="gramEnd"/>
       <w:r>
-        <w:t>的协议，因为它要解决很多问题，而这些问题又带出了很多子问题和阴暗面。所以学习</w:t>
+        <w:t>就发现只有砍成两部分。</w:t>
+      </w:r>
+    </w:p>
+    <w:p>
+      <w:r>
+        <w:t>上半部分中，主要向你介绍</w:t>
       </w:r>
       <w:r>
         <w:t>TCP</w:t>
       </w:r>
       <w:r>
-        <w:t>本身是个比较痛苦的过程，但对于学习的过程却能让人有很多收获。关于</w:t>
+        <w:t>协议的定义和丢包时的重传机制。</w:t>
+      </w:r>
+    </w:p>
+    <w:p>
+      <w:r>
+        <w:t>下半部分中，重点介绍</w:t>
       </w:r>
       <w:r>
         <w:t>TCP</w:t>
       </w:r>
       <w:r>
-        <w:t>这个协议的细节，我还是推荐你去看</w:t>
-      </w:r>
-      <w:r>
-        <w:t>W.Richard Stevens</w:t>
-      </w:r>
-      <w:r>
-        <w:t>的《</w:t>
-      </w:r>
-      <w:hyperlink r:id="rId35" w:tgtFrame="_blank" w:history="1">
-        <w:r>
-          <w:rPr>
-            <w:rStyle w:val="a5"/>
-          </w:rPr>
-          <w:t>TCP/IP</w:t>
-        </w:r>
-        <w:r>
-          <w:rPr>
-            <w:rStyle w:val="a5"/>
-          </w:rPr>
-          <w:t>详解</w:t>
-        </w:r>
-        <w:r>
-          <w:rPr>
-            <w:rStyle w:val="a5"/>
-          </w:rPr>
-          <w:t xml:space="preserve"> </w:t>
-        </w:r>
-        <w:r>
-          <w:rPr>
-            <w:rStyle w:val="a5"/>
-          </w:rPr>
-          <w:t>卷</w:t>
-        </w:r>
-        <w:r>
-          <w:rPr>
-            <w:rStyle w:val="a5"/>
-          </w:rPr>
-          <w:t>1</w:t>
-        </w:r>
-        <w:r>
-          <w:rPr>
-            <w:rStyle w:val="a5"/>
-          </w:rPr>
-          <w:t>：协议</w:t>
-        </w:r>
-      </w:hyperlink>
-      <w:r>
-        <w:t>》（当然，你也可以去读一下</w:t>
-      </w:r>
-      <w:hyperlink r:id="rId36" w:tgtFrame="_blank" w:history="1">
-        <w:r>
-          <w:rPr>
-            <w:rStyle w:val="a5"/>
-          </w:rPr>
-          <w:t>RFC793</w:t>
-        </w:r>
-      </w:hyperlink>
-      <w:r>
-        <w:t>以及后面</w:t>
-      </w:r>
-      <w:r>
-        <w:t>N</w:t>
-      </w:r>
-      <w:r>
-        <w:t>多的</w:t>
-      </w:r>
-      <w:r>
-        <w:t>RFC</w:t>
-      </w:r>
-      <w:r>
-        <w:t>）。另外，本文我会使用英文术语，这样方便你通过这些英文关键词来查找相关的技术文档。</w:t>
+        <w:t>的流迭、拥塞处理。</w:t>
       </w:r>
     </w:p>
     <w:p>
@@ -3776,42 +4397,131 @@
         <w:t xml:space="preserve">    </w:t>
       </w:r>
       <w:r>
-        <w:t>之所以想写这篇文章，目的有三个，</w:t>
-      </w:r>
-    </w:p>
-    <w:p>
-      <w:r>
-        <w:t>一个是想锻炼一下自己是否可以用简单的篇幅把这么复杂的</w:t>
+        <w:t>废话少说，首先，我们需要知道</w:t>
       </w:r>
       <w:r>
         <w:t>TCP</w:t>
       </w:r>
       <w:r>
-        <w:t>协议</w:t>
-      </w:r>
-      <w:proofErr w:type="gramStart"/>
-      <w:r>
-        <w:t>描</w:t>
-      </w:r>
-      <w:proofErr w:type="gramEnd"/>
-      <w:r>
-        <w:t>清楚的能力。</w:t>
-      </w:r>
-    </w:p>
-    <w:p>
-      <w:r>
-        <w:t>另一个是觉得现在的好多程序员基本上不会认认真真地读本书，喜欢快餐文化，所以，希望这篇快餐文章可以让你对</w:t>
+        <w:t>在网络</w:t>
+      </w:r>
+      <w:r>
+        <w:t>OSI</w:t>
+      </w:r>
+      <w:r>
+        <w:t>的七层模型中的第四层</w:t>
+      </w:r>
+      <w:r>
+        <w:t>——Transport</w:t>
+      </w:r>
+      <w:r>
+        <w:t>层，</w:t>
+      </w:r>
+      <w:r>
+        <w:t>IP</w:t>
+      </w:r>
+      <w:r>
+        <w:t>在第三层</w:t>
+      </w:r>
+      <w:r>
+        <w:t>——Network</w:t>
+      </w:r>
+      <w:r>
+        <w:t>层，</w:t>
+      </w:r>
+      <w:r>
+        <w:t>ARP</w:t>
+      </w:r>
+      <w:r>
+        <w:t>在第二层</w:t>
+      </w:r>
+      <w:r>
+        <w:t>——Data Link</w:t>
+      </w:r>
+      <w:r>
+        <w:t>层。在第二层上的数据，我们叫</w:t>
+      </w:r>
+      <w:r>
+        <w:t>Frame</w:t>
+      </w:r>
+      <w:r>
+        <w:t>，在第三层上的数据叫</w:t>
+      </w:r>
+      <w:r>
+        <w:t>Packet</w:t>
+      </w:r>
+      <w:r>
+        <w:t>，第四层的数据叫</w:t>
+      </w:r>
+      <w:r>
+        <w:t>Segment</w:t>
+      </w:r>
+      <w:r>
+        <w:t>。</w:t>
+      </w:r>
+    </w:p>
+    <w:p>
+      <w:r>
+        <w:t xml:space="preserve">    </w:t>
+      </w:r>
+      <w:r>
+        <w:t>首先，我们需要知道，我们程序的数据首先会打到</w:t>
       </w:r>
       <w:r>
         <w:t>TCP</w:t>
       </w:r>
       <w:r>
-        <w:t>这个古典技术有所了解，并能体会到软件设计中的种种难处。并且你可以从中有一些软件设计上的收获。</w:t>
-      </w:r>
-    </w:p>
-    <w:p>
-      <w:r>
-        <w:t>最重要的希望这些基础知识可以让你搞清很多以前一些似是而非的东西，并且你能意识到基础的重要。</w:t>
+        <w:t>的</w:t>
+      </w:r>
+      <w:r>
+        <w:t>Segment</w:t>
+      </w:r>
+      <w:r>
+        <w:t>中，然后</w:t>
+      </w:r>
+      <w:r>
+        <w:t>TCP</w:t>
+      </w:r>
+      <w:r>
+        <w:t>的</w:t>
+      </w:r>
+      <w:r>
+        <w:t>Segment</w:t>
+      </w:r>
+      <w:r>
+        <w:t>会打到</w:t>
+      </w:r>
+      <w:r>
+        <w:t>IP</w:t>
+      </w:r>
+      <w:r>
+        <w:t>的</w:t>
+      </w:r>
+      <w:r>
+        <w:t>Packet</w:t>
+      </w:r>
+      <w:r>
+        <w:t>中，然后再打到以太网</w:t>
+      </w:r>
+      <w:r>
+        <w:t>Ethernet</w:t>
+      </w:r>
+      <w:r>
+        <w:t>的</w:t>
+      </w:r>
+      <w:r>
+        <w:t>Frame</w:t>
+      </w:r>
+      <w:r>
+        <w:t>中，传到对端后，各个层解析自己的协议，然后把数据交给更高层的协议处理。</w:t>
+      </w:r>
+    </w:p>
+    <w:p>
+      <w:r>
+        <w:t>TCP</w:t>
+      </w:r>
+      <w:r>
+        <w:t>头格式</w:t>
       </w:r>
     </w:p>
     <w:p>
@@ -3819,219 +4529,18 @@
         <w:t xml:space="preserve">    </w:t>
       </w:r>
       <w:r>
-        <w:t>所以，本文不会面面俱到，只是对</w:t>
+        <w:t>接下来，我们来看一下</w:t>
       </w:r>
       <w:r>
         <w:t>TCP</w:t>
       </w:r>
       <w:r>
-        <w:t>协议、算法和原理的科普。</w:t>
-      </w:r>
-    </w:p>
-    <w:p>
-      <w:r>
-        <w:t xml:space="preserve">    </w:t>
-      </w:r>
-      <w:r>
-        <w:t>我本来只想写一个篇幅的文章的，但是</w:t>
-      </w:r>
-      <w:r>
-        <w:t>TCP</w:t>
-      </w:r>
-      <w:r>
-        <w:t>真的很复杂，比</w:t>
-      </w:r>
-      <w:r>
-        <w:t>C++</w:t>
-      </w:r>
-      <w:r>
-        <w:t>复杂多了，这</w:t>
-      </w:r>
-      <w:r>
-        <w:t>30</w:t>
-      </w:r>
-      <w:r>
-        <w:t>多年来，各种优化变种争论和修改。所以，</w:t>
-      </w:r>
-      <w:proofErr w:type="gramStart"/>
-      <w:r>
-        <w:t>写着写着</w:t>
-      </w:r>
-      <w:proofErr w:type="gramEnd"/>
-      <w:r>
-        <w:t>就发现只有砍成两部分。</w:t>
-      </w:r>
-    </w:p>
-    <w:p>
-      <w:r>
-        <w:t>上半部分中，主要向你介绍</w:t>
-      </w:r>
-      <w:r>
-        <w:t>TCP</w:t>
-      </w:r>
-      <w:r>
-        <w:t>协议的定义和丢包时的重传机制。</w:t>
-      </w:r>
-    </w:p>
-    <w:p>
-      <w:r>
-        <w:t>下半部分中，重点介绍</w:t>
-      </w:r>
-      <w:r>
-        <w:t>TCP</w:t>
-      </w:r>
-      <w:r>
-        <w:t>的流迭、拥塞处理。</w:t>
-      </w:r>
-    </w:p>
-    <w:p>
-      <w:r>
-        <w:t xml:space="preserve">    </w:t>
-      </w:r>
-      <w:r>
-        <w:t>废话少说，首先，我们需要知道</w:t>
-      </w:r>
-      <w:r>
-        <w:t>TCP</w:t>
-      </w:r>
-      <w:r>
-        <w:t>在网络</w:t>
-      </w:r>
-      <w:r>
-        <w:t>OSI</w:t>
-      </w:r>
-      <w:r>
-        <w:t>的七层模型中的第四层</w:t>
-      </w:r>
-      <w:r>
-        <w:t>——Transport</w:t>
-      </w:r>
-      <w:r>
-        <w:t>层，</w:t>
-      </w:r>
-      <w:r>
-        <w:t>IP</w:t>
-      </w:r>
-      <w:r>
-        <w:t>在第三层</w:t>
-      </w:r>
-      <w:r>
-        <w:t>——Network</w:t>
-      </w:r>
-      <w:r>
-        <w:t>层，</w:t>
-      </w:r>
-      <w:r>
-        <w:t>ARP</w:t>
-      </w:r>
-      <w:r>
-        <w:t>在第二层</w:t>
-      </w:r>
-      <w:r>
-        <w:t>——Data Link</w:t>
-      </w:r>
-      <w:r>
-        <w:t>层。在第二层上的数据，我们叫</w:t>
-      </w:r>
-      <w:r>
-        <w:t>Frame</w:t>
-      </w:r>
-      <w:r>
-        <w:t>，在第三层上的数据叫</w:t>
-      </w:r>
-      <w:r>
-        <w:t>Packet</w:t>
-      </w:r>
-      <w:r>
-        <w:t>，第四层的数据叫</w:t>
-      </w:r>
-      <w:r>
-        <w:t>Segment</w:t>
-      </w:r>
-      <w:r>
-        <w:t>。</w:t>
-      </w:r>
-    </w:p>
-    <w:p>
-      <w:r>
-        <w:t xml:space="preserve">    </w:t>
-      </w:r>
-      <w:r>
-        <w:t>首先，我们需要知道，我们程序的数据首先会打到</w:t>
-      </w:r>
-      <w:r>
-        <w:t>TCP</w:t>
-      </w:r>
-      <w:r>
-        <w:t>的</w:t>
-      </w:r>
-      <w:r>
-        <w:t>Segment</w:t>
-      </w:r>
-      <w:r>
-        <w:t>中，然后</w:t>
-      </w:r>
-      <w:r>
-        <w:t>TCP</w:t>
-      </w:r>
-      <w:r>
-        <w:t>的</w:t>
-      </w:r>
-      <w:r>
-        <w:t>Segment</w:t>
-      </w:r>
-      <w:r>
-        <w:t>会打到</w:t>
-      </w:r>
-      <w:r>
-        <w:t>IP</w:t>
-      </w:r>
-      <w:r>
-        <w:t>的</w:t>
-      </w:r>
-      <w:r>
-        <w:t>Packet</w:t>
-      </w:r>
-      <w:r>
-        <w:t>中，然后再打到以太网</w:t>
-      </w:r>
-      <w:r>
-        <w:t>Ethernet</w:t>
-      </w:r>
-      <w:r>
-        <w:t>的</w:t>
-      </w:r>
-      <w:r>
-        <w:t>Frame</w:t>
-      </w:r>
-      <w:r>
-        <w:t>中，传到对端后，各个层解析自己的协议，然后把数据交给更高层的协议处理。</w:t>
-      </w:r>
-    </w:p>
-    <w:p>
-      <w:r>
-        <w:t>TCP</w:t>
-      </w:r>
-      <w:r>
-        <w:t>头格式</w:t>
-      </w:r>
-    </w:p>
-    <w:p>
-      <w:r>
-        <w:t xml:space="preserve">    </w:t>
-      </w:r>
-      <w:r>
-        <w:t>接下来，我们来看一下</w:t>
-      </w:r>
-      <w:r>
-        <w:t>TCP</w:t>
-      </w:r>
-      <w:r>
         <w:t>头的格式</w:t>
       </w:r>
     </w:p>
     <w:p>
       <w:r>
+        <w:lastRenderedPageBreak/>
         <w:t>    </w:t>
       </w:r>
       <w:r>
@@ -4040,8 +4549,8 @@
         </w:rPr>
         <w:drawing>
           <wp:inline distT="0" distB="0" distL="0" distR="0">
-            <wp:extent cx="6667500" cy="2705100"/>
-            <wp:effectExtent l="0" t="0" r="0" b="0"/>
+            <wp:extent cx="5000626" cy="2028825"/>
+            <wp:effectExtent l="0" t="0" r="9525" b="9525"/>
             <wp:docPr id="18" name="图片 18" descr="https://images0.cnblogs.com/blog/634910/201412/011426323897662.jpg"/>
             <wp:cNvGraphicFramePr>
               <a:graphicFrameLocks xmlns:a="http://schemas.openxmlformats.org/drawingml/2006/main" noChangeAspect="1"/>
@@ -4056,7 +4565,7 @@
                     </pic:cNvPicPr>
                   </pic:nvPicPr>
                   <pic:blipFill>
-                    <a:blip r:embed="rId37">
+                    <a:blip r:embed="rId35">
                       <a:extLst>
                         <a:ext uri="{28A0092B-C50C-407E-A947-70E740481C1C}">
                           <a14:useLocalDpi xmlns:a14="http://schemas.microsoft.com/office/drawing/2010/main" val="0"/>
@@ -4071,7 +4580,7 @@
                   <pic:spPr bwMode="auto">
                     <a:xfrm>
                       <a:off x="0" y="0"/>
-                      <a:ext cx="6667500" cy="2705100"/>
+                      <a:ext cx="5021754" cy="2037397"/>
                     </a:xfrm>
                     <a:prstGeom prst="rect">
                       <a:avLst/>
@@ -4101,7 +4610,6 @@
         <w:rPr>
           <w:rFonts w:hint="eastAsia"/>
         </w:rPr>
-        <w:lastRenderedPageBreak/>
         <w:t> </w:t>
       </w:r>
     </w:p>
@@ -4111,14 +4619,6 @@
           <w:rFonts w:hint="eastAsia"/>
         </w:rPr>
         <w:t> </w:t>
-      </w:r>
-    </w:p>
-    <w:p>
-      <w:r>
-        <w:t xml:space="preserve">    </w:t>
-      </w:r>
-      <w:r>
-        <w:t>你需要注意这么几点：</w:t>
       </w:r>
     </w:p>
     <w:p>
@@ -4265,8 +4765,8 @@
         </w:rPr>
         <w:drawing>
           <wp:inline distT="0" distB="0" distL="0" distR="0">
-            <wp:extent cx="6667500" cy="2038350"/>
-            <wp:effectExtent l="0" t="0" r="0" b="0"/>
+            <wp:extent cx="4985047" cy="1524000"/>
+            <wp:effectExtent l="0" t="0" r="6350" b="0"/>
             <wp:docPr id="17" name="图片 17" descr="https://images0.cnblogs.com/blog/634910/201412/011426332951519.jpg"/>
             <wp:cNvGraphicFramePr>
               <a:graphicFrameLocks xmlns:a="http://schemas.openxmlformats.org/drawingml/2006/main" noChangeAspect="1"/>
@@ -4281,7 +4781,7 @@
                     </pic:cNvPicPr>
                   </pic:nvPicPr>
                   <pic:blipFill>
-                    <a:blip r:embed="rId38">
+                    <a:blip r:embed="rId36">
                       <a:extLst>
                         <a:ext uri="{28A0092B-C50C-407E-A947-70E740481C1C}">
                           <a14:useLocalDpi xmlns:a14="http://schemas.microsoft.com/office/drawing/2010/main" val="0"/>
@@ -4296,7 +4796,7 @@
                   <pic:spPr bwMode="auto">
                     <a:xfrm>
                       <a:off x="0" y="0"/>
-                      <a:ext cx="6667500" cy="2038350"/>
+                      <a:ext cx="4992516" cy="1526284"/>
                     </a:xfrm>
                     <a:prstGeom prst="rect">
                       <a:avLst/>
@@ -4481,7 +4981,7 @@
                     </pic:cNvPicPr>
                   </pic:nvPicPr>
                   <pic:blipFill>
-                    <a:blip r:embed="rId39">
+                    <a:blip r:embed="rId37">
                       <a:extLst>
                         <a:ext uri="{28A0092B-C50C-407E-A947-70E740481C1C}">
                           <a14:useLocalDpi xmlns:a14="http://schemas.microsoft.com/office/drawing/2010/main" val="0"/>
@@ -4538,7 +5038,7 @@
                     </pic:cNvPicPr>
                   </pic:nvPicPr>
                   <pic:blipFill>
-                    <a:blip r:embed="rId40">
+                    <a:blip r:embed="rId38">
                       <a:extLst>
                         <a:ext uri="{28A0092B-C50C-407E-A947-70E740481C1C}">
                           <a14:useLocalDpi xmlns:a14="http://schemas.microsoft.com/office/drawing/2010/main" val="0"/>
@@ -4753,7 +5253,7 @@
                     </pic:cNvPicPr>
                   </pic:nvPicPr>
                   <pic:blipFill>
-                    <a:blip r:embed="rId41">
+                    <a:blip r:embed="rId39">
                       <a:extLst>
                         <a:ext uri="{28A0092B-C50C-407E-A947-70E740481C1C}">
                           <a14:useLocalDpi xmlns:a14="http://schemas.microsoft.com/office/drawing/2010/main" val="0"/>
@@ -5253,7 +5753,7 @@
       <w:r>
         <w:t>了。全乱了。</w:t>
       </w:r>
-      <w:hyperlink r:id="rId42" w:tgtFrame="_blank" w:history="1">
+      <w:hyperlink r:id="rId40" w:tgtFrame="_blank" w:history="1">
         <w:r>
           <w:rPr>
             <w:rStyle w:val="a5"/>
@@ -5407,7 +5907,7 @@
       <w:r>
         <w:t>（</w:t>
       </w:r>
-      <w:hyperlink r:id="rId43" w:tgtFrame="_blank" w:history="1">
+      <w:hyperlink r:id="rId41" w:tgtFrame="_blank" w:history="1">
         <w:r>
           <w:rPr>
             <w:rStyle w:val="a5"/>
@@ -5547,7 +6047,7 @@
       <w:r>
         <w:t>包就有可能会跟新连接混在一起）。你可以看看这篇文章《</w:t>
       </w:r>
-      <w:hyperlink r:id="rId44" w:tgtFrame="_blank" w:history="1">
+      <w:hyperlink r:id="rId42" w:tgtFrame="_blank" w:history="1">
         <w:r>
           <w:rPr>
             <w:rStyle w:val="a5"/>
@@ -5643,7 +6143,7 @@
       <w:r>
         <w:t>连接出一些诡异的问题（因为如上述一样，如果不等待超时重用连接的话，新的连接可能会建不上。正如</w:t>
       </w:r>
-      <w:hyperlink r:id="rId45" w:tgtFrame="_blank" w:history="1">
+      <w:hyperlink r:id="rId43" w:tgtFrame="_blank" w:history="1">
         <w:r>
           <w:rPr>
             <w:rStyle w:val="a5"/>
@@ -5695,7 +6195,7 @@
       <w:r>
         <w:t>在两边都被打开（你可以读一下</w:t>
       </w:r>
-      <w:hyperlink r:id="rId46" w:history="1">
+      <w:hyperlink r:id="rId44" w:history="1">
         <w:r>
           <w:rPr>
             <w:rStyle w:val="a5"/>
@@ -5777,7 +6277,7 @@
       <w:r>
         <w:t>的内核代码，请参看源码</w:t>
       </w:r>
-      <w:hyperlink r:id="rId47" w:history="1">
+      <w:hyperlink r:id="rId45" w:history="1">
         <w:r>
           <w:rPr>
             <w:rStyle w:val="a5"/>
@@ -5875,7 +6375,7 @@
       <w:r>
         <w:t>协议（</w:t>
       </w:r>
-      <w:hyperlink r:id="rId48" w:tgtFrame="_blank" w:history="1">
+      <w:hyperlink r:id="rId46" w:tgtFrame="_blank" w:history="1">
         <w:r>
           <w:rPr>
             <w:rStyle w:val="a5"/>
@@ -5937,7 +6437,7 @@
       <w:r>
         <w:t>服务器，那么设置一个</w:t>
       </w:r>
-      <w:hyperlink r:id="rId49" w:tgtFrame="_blank" w:history="1">
+      <w:hyperlink r:id="rId47" w:tgtFrame="_blank" w:history="1">
         <w:r>
           <w:rPr>
             <w:rStyle w:val="a5"/>
@@ -6046,7 +6546,7 @@
                     </pic:cNvPicPr>
                   </pic:nvPicPr>
                   <pic:blipFill>
-                    <a:blip r:embed="rId50">
+                    <a:blip r:embed="rId48">
                       <a:extLst>
                         <a:ext uri="{28A0092B-C50C-407E-A947-70E740481C1C}">
                           <a14:useLocalDpi xmlns:a14="http://schemas.microsoft.com/office/drawing/2010/main" val="0"/>
@@ -6798,7 +7298,7 @@
                     </pic:cNvPicPr>
                   </pic:nvPicPr>
                   <pic:blipFill>
-                    <a:blip r:embed="rId51">
+                    <a:blip r:embed="rId49">
                       <a:extLst>
                         <a:ext uri="{28A0092B-C50C-407E-A947-70E740481C1C}">
                           <a14:useLocalDpi xmlns:a14="http://schemas.microsoft.com/office/drawing/2010/main" val="0"/>
@@ -6998,7 +7498,7 @@
       <w:r>
         <w:t>（参看</w:t>
       </w:r>
-      <w:hyperlink r:id="rId52" w:tgtFrame="_blank" w:history="1">
+      <w:hyperlink r:id="rId50" w:tgtFrame="_blank" w:history="1">
         <w:r>
           <w:rPr>
             <w:rStyle w:val="a5"/>
@@ -7073,7 +7573,7 @@
                     </pic:cNvPicPr>
                   </pic:nvPicPr>
                   <pic:blipFill>
-                    <a:blip r:embed="rId53">
+                    <a:blip r:embed="rId51">
                       <a:extLst>
                         <a:ext uri="{28A0092B-C50C-407E-A947-70E740481C1C}">
                           <a14:useLocalDpi xmlns:a14="http://schemas.microsoft.com/office/drawing/2010/main" val="0"/>
@@ -7249,7 +7749,7 @@
       <w:r>
         <w:t>的选项，这会导致发送方开始要重传甚至遍历已经发出的数据，这会消耗很多发送端的资源。详细的东西请参看《</w:t>
       </w:r>
-      <w:hyperlink r:id="rId54" w:tgtFrame="_blank" w:history="1">
+      <w:hyperlink r:id="rId52" w:tgtFrame="_blank" w:history="1">
         <w:r>
           <w:rPr>
             <w:rStyle w:val="a5"/>
@@ -7294,7 +7794,7 @@
       <w:r>
         <w:t>来告诉发送方有哪些数据被重复接收了。</w:t>
       </w:r>
-      <w:hyperlink r:id="rId55" w:tgtFrame="_blank" w:history="1">
+      <w:hyperlink r:id="rId53" w:tgtFrame="_blank" w:history="1">
         <w:r>
           <w:rPr>
             <w:rStyle w:val="a5"/>
@@ -7305,7 +7805,7 @@
       <w:r>
         <w:t>里有详细描述和示例。下面举几个例子（来源于</w:t>
       </w:r>
-      <w:hyperlink r:id="rId56" w:tgtFrame="_blank" w:history="1">
+      <w:hyperlink r:id="rId54" w:tgtFrame="_blank" w:history="1">
         <w:r>
           <w:rPr>
             <w:rStyle w:val="a5"/>
@@ -7991,7 +8491,7 @@
       <w:r>
         <w:t>    </w:t>
       </w:r>
-      <w:hyperlink r:id="rId57" w:tgtFrame="_blank" w:history="1">
+      <w:hyperlink r:id="rId55" w:tgtFrame="_blank" w:history="1">
         <w:r>
           <w:rPr>
             <w:rStyle w:val="a5"/>
@@ -8324,7 +8824,7 @@
                     </pic:cNvPicPr>
                   </pic:nvPicPr>
                   <pic:blipFill>
-                    <a:blip r:embed="rId58">
+                    <a:blip r:embed="rId56">
                       <a:extLst>
                         <a:ext uri="{28A0092B-C50C-407E-A947-70E740481C1C}">
                           <a14:useLocalDpi xmlns:a14="http://schemas.microsoft.com/office/drawing/2010/main" val="0"/>
@@ -8369,7 +8869,7 @@
       <w:r>
         <w:t>年的时候，搞了一个叫</w:t>
       </w:r>
-      <w:hyperlink r:id="rId59" w:tgtFrame="_blank" w:history="1">
+      <w:hyperlink r:id="rId57" w:tgtFrame="_blank" w:history="1">
         <w:r>
           <w:rPr>
             <w:rStyle w:val="a5"/>
@@ -8508,7 +9008,7 @@
       <w:r>
         <w:t>（参看</w:t>
       </w:r>
-      <w:hyperlink r:id="rId60" w:tgtFrame="_blank" w:history="1">
+      <w:hyperlink r:id="rId58" w:tgtFrame="_blank" w:history="1">
         <w:r>
           <w:rPr>
             <w:rStyle w:val="a5"/>
@@ -8662,7 +9162,7 @@
       <w:r>
         <w:t>的源代码在：</w:t>
       </w:r>
-      <w:hyperlink r:id="rId61" w:anchor="L609" w:tgtFrame="_blank" w:history="1">
+      <w:hyperlink r:id="rId59" w:anchor="L609" w:tgtFrame="_blank" w:history="1">
         <w:r>
           <w:rPr>
             <w:rStyle w:val="a5"/>
@@ -8834,7 +9334,7 @@
                     </pic:cNvPicPr>
                   </pic:nvPicPr>
                   <pic:blipFill>
-                    <a:blip r:embed="rId62">
+                    <a:blip r:embed="rId60">
                       <a:extLst>
                         <a:ext uri="{28A0092B-C50C-407E-A947-70E740481C1C}">
                           <a14:useLocalDpi xmlns:a14="http://schemas.microsoft.com/office/drawing/2010/main" val="0"/>
@@ -9000,7 +9500,7 @@
                     </pic:cNvPicPr>
                   </pic:nvPicPr>
                   <pic:blipFill>
-                    <a:blip r:embed="rId63">
+                    <a:blip r:embed="rId61">
                       <a:extLst>
                         <a:ext uri="{28A0092B-C50C-407E-A947-70E740481C1C}">
                           <a14:useLocalDpi xmlns:a14="http://schemas.microsoft.com/office/drawing/2010/main" val="0"/>
@@ -9136,7 +9636,7 @@
                     </pic:cNvPicPr>
                   </pic:nvPicPr>
                   <pic:blipFill>
-                    <a:blip r:embed="rId64">
+                    <a:blip r:embed="rId62">
                       <a:extLst>
                         <a:ext uri="{28A0092B-C50C-407E-A947-70E740481C1C}">
                           <a14:useLocalDpi xmlns:a14="http://schemas.microsoft.com/office/drawing/2010/main" val="0"/>
@@ -9211,7 +9711,7 @@
                     </pic:cNvPicPr>
                   </pic:nvPicPr>
                   <pic:blipFill>
-                    <a:blip r:embed="rId65">
+                    <a:blip r:embed="rId63">
                       <a:extLst>
                         <a:ext uri="{28A0092B-C50C-407E-A947-70E740481C1C}">
                           <a14:useLocalDpi xmlns:a14="http://schemas.microsoft.com/office/drawing/2010/main" val="0"/>
@@ -9491,7 +9991,7 @@
       <w:r>
         <w:t>大量的这样的请求，把服务器端的资源耗尽。（关于这方面的攻击，大家可以移步看一下</w:t>
       </w:r>
-      <w:hyperlink r:id="rId66" w:tgtFrame="_blank" w:history="1">
+      <w:hyperlink r:id="rId64" w:tgtFrame="_blank" w:history="1">
         <w:r>
           <w:rPr>
             <w:rStyle w:val="a5"/>
@@ -9712,7 +10212,7 @@
       <w:r>
         <w:t> </w:t>
       </w:r>
-      <w:hyperlink r:id="rId67" w:history="1">
+      <w:hyperlink r:id="rId65" w:history="1">
         <w:r>
           <w:rPr>
             <w:rStyle w:val="a5"/>
@@ -10004,7 +10504,7 @@
       <w:r>
         <w:t> </w:t>
       </w:r>
-      <w:hyperlink r:id="rId68" w:tgtFrame="_blank" w:tooltip="Nagle's algorithm" w:history="1">
+      <w:hyperlink r:id="rId66" w:tgtFrame="_blank" w:tooltip="Nagle's algorithm" w:history="1">
         <w:r>
           <w:rPr>
             <w:rStyle w:val="a5"/>
@@ -10029,7 +10529,7 @@
       <w:r>
         <w:t>。这个算法的思路也是延时处理，他有两个主要的条件（更多的条件可以看一下</w:t>
       </w:r>
-      <w:hyperlink r:id="rId69" w:anchor="L1421" w:tgtFrame="_blank" w:history="1">
+      <w:hyperlink r:id="rId67" w:anchor="L1421" w:tgtFrame="_blank" w:history="1">
         <w:r>
           <w:rPr>
             <w:rStyle w:val="a5"/>
@@ -10383,7 +10883,7 @@
       <w:r>
         <w:t>关于拥塞控制的论文请参看《</w:t>
       </w:r>
-      <w:hyperlink r:id="rId70" w:tgtFrame="_blank" w:history="1">
+      <w:hyperlink r:id="rId68" w:tgtFrame="_blank" w:history="1">
         <w:r>
           <w:rPr>
             <w:rStyle w:val="a5"/>
@@ -10729,7 +11229,7 @@
                     </pic:cNvPicPr>
                   </pic:nvPicPr>
                   <pic:blipFill>
-                    <a:blip r:embed="rId71">
+                    <a:blip r:embed="rId69">
                       <a:extLst>
                         <a:ext uri="{28A0092B-C50C-407E-A947-70E740481C1C}">
                           <a14:useLocalDpi xmlns:a14="http://schemas.microsoft.com/office/drawing/2010/main" val="0"/>
@@ -10774,7 +11274,7 @@
       <w:r>
         <w:t>的论文《</w:t>
       </w:r>
-      <w:hyperlink r:id="rId72" w:tgtFrame="_blank" w:history="1">
+      <w:hyperlink r:id="rId70" w:tgtFrame="_blank" w:history="1">
         <w:r>
           <w:rPr>
             <w:rStyle w:val="a5"/>
@@ -10839,7 +11339,7 @@
       <w:r>
         <w:t>采用了</w:t>
       </w:r>
-      <w:hyperlink r:id="rId73" w:tgtFrame="_blank" w:history="1">
+      <w:hyperlink r:id="rId71" w:tgtFrame="_blank" w:history="1">
         <w:r>
           <w:rPr>
             <w:rStyle w:val="a5"/>
@@ -11247,7 +11747,7 @@
       <w:r>
         <w:t>这个算法定义在</w:t>
       </w:r>
-      <w:hyperlink r:id="rId74" w:tooltip="&quot;TCP Congestion Control&quot;" w:history="1">
+      <w:hyperlink r:id="rId72" w:tooltip="&quot;TCP Congestion Control&quot;" w:history="1">
         <w:r>
           <w:rPr>
             <w:rStyle w:val="a5"/>
@@ -11576,7 +12076,7 @@
       <w:r>
         <w:t> </w:t>
       </w:r>
-      <w:hyperlink r:id="rId75" w:history="1">
+      <w:hyperlink r:id="rId73" w:history="1">
         <w:r>
           <w:rPr>
             <w:rStyle w:val="a5"/>
@@ -11796,7 +12296,7 @@
                     </pic:cNvPicPr>
                   </pic:nvPicPr>
                   <pic:blipFill>
-                    <a:blip r:embed="rId76">
+                    <a:blip r:embed="rId74">
                       <a:extLst>
                         <a:ext uri="{28A0092B-C50C-407E-A947-70E740481C1C}">
                           <a14:useLocalDpi xmlns:a14="http://schemas.microsoft.com/office/drawing/2010/main" val="0"/>
@@ -11860,7 +12360,7 @@
       <w:r>
         <w:t>）</w:t>
       </w:r>
-      <w:hyperlink r:id="rId77" w:tgtFrame="_blank" w:history="1">
+      <w:hyperlink r:id="rId75" w:tgtFrame="_blank" w:history="1">
         <w:r>
           <w:rPr>
             <w:rStyle w:val="a5"/>
@@ -12351,7 +12851,7 @@
       <w:r>
         <w:t>这个算法的论文是《</w:t>
       </w:r>
-      <w:hyperlink r:id="rId78" w:tgtFrame="_blank" w:history="1">
+      <w:hyperlink r:id="rId76" w:tgtFrame="_blank" w:history="1">
         <w:r>
           <w:rPr>
             <w:rStyle w:val="a5"/>
@@ -12408,7 +12908,7 @@
                     </pic:cNvPicPr>
                   </pic:nvPicPr>
                   <pic:blipFill>
-                    <a:blip r:embed="rId79">
+                    <a:blip r:embed="rId77">
                       <a:extLst>
                         <a:ext uri="{28A0092B-C50C-407E-A947-70E740481C1C}">
                           <a14:useLocalDpi xmlns:a14="http://schemas.microsoft.com/office/drawing/2010/main" val="0"/>
@@ -12453,7 +12953,7 @@
       <w:r>
         <w:t>源码：</w:t>
       </w:r>
-      <w:hyperlink r:id="rId80" w:tgtFrame="_blank" w:history="1">
+      <w:hyperlink r:id="rId78" w:tgtFrame="_blank" w:history="1">
         <w:r>
           <w:rPr>
             <w:rStyle w:val="a5"/>
@@ -12467,7 +12967,7 @@
       <w:r>
         <w:t> </w:t>
       </w:r>
-      <w:hyperlink r:id="rId81" w:tgtFrame="_blank" w:history="1">
+      <w:hyperlink r:id="rId79" w:tgtFrame="_blank" w:history="1">
         <w:r>
           <w:rPr>
             <w:rStyle w:val="a5"/>
@@ -12499,7 +12999,7 @@
       <w:r>
         <w:t>这个算法来自</w:t>
       </w:r>
-      <w:hyperlink r:id="rId82" w:tgtFrame="_blank" w:history="1">
+      <w:hyperlink r:id="rId80" w:tgtFrame="_blank" w:history="1">
         <w:r>
           <w:rPr>
             <w:rStyle w:val="a5"/>
@@ -12510,7 +13010,7 @@
       <w:r>
         <w:t>（</w:t>
       </w:r>
-      <w:hyperlink r:id="rId83" w:tgtFrame="_blank" w:history="1">
+      <w:hyperlink r:id="rId81" w:tgtFrame="_blank" w:history="1">
         <w:r>
           <w:rPr>
             <w:rStyle w:val="a5"/>
@@ -12638,7 +13138,7 @@
       <w:r>
         <w:t>源码：</w:t>
       </w:r>
-      <w:hyperlink r:id="rId84" w:tgtFrame="_blank" w:history="1">
+      <w:hyperlink r:id="rId82" w:tgtFrame="_blank" w:history="1">
         <w:r>
           <w:rPr>
             <w:rStyle w:val="a5"/>
@@ -12687,7 +13187,7 @@
       <w:r>
         <w:t>：</w:t>
       </w:r>
-      <w:hyperlink r:id="rId85" w:tgtFrame="_blank" w:history="1">
+      <w:hyperlink r:id="rId83" w:tgtFrame="_blank" w:history="1">
         <w:r>
           <w:rPr>
             <w:rStyle w:val="a5"/>
@@ -12740,7 +13240,7 @@
       <w:r>
         <w:t>全称</w:t>
       </w:r>
-      <w:hyperlink r:id="rId86" w:tgtFrame="_blank" w:history="1">
+      <w:hyperlink r:id="rId84" w:tgtFrame="_blank" w:history="1">
         <w:r>
           <w:rPr>
             <w:rStyle w:val="a5"/>
@@ -12805,7 +13305,7 @@
       <w:r>
         <w:t>源码：</w:t>
       </w:r>
-      <w:hyperlink r:id="rId87" w:tgtFrame="_blank" w:history="1">
+      <w:hyperlink r:id="rId85" w:tgtFrame="_blank" w:history="1">
         <w:r>
           <w:rPr>
             <w:rStyle w:val="a5"/>
@@ -13017,7 +13517,7 @@
       <w:r>
         <w:t> </w:t>
       </w:r>
-      <w:hyperlink r:id="rId88" w:tgtFrame="_blank" w:history="1">
+      <w:hyperlink r:id="rId86" w:tgtFrame="_blank" w:history="1">
         <w:r>
           <w:rPr>
             <w:rStyle w:val="a5"/>
@@ -13047,7 +13547,7 @@
       <w:r>
         <w:t> </w:t>
       </w:r>
-      <w:hyperlink r:id="rId89" w:tgtFrame="_blank" w:history="1">
+      <w:hyperlink r:id="rId87" w:tgtFrame="_blank" w:history="1">
         <w:r>
           <w:rPr>
             <w:rStyle w:val="a5"/>
@@ -13093,20 +13593,6 @@
           <w:rFonts w:hint="eastAsia"/>
         </w:rPr>
         <w:t> </w:t>
-      </w:r>
-    </w:p>
-    <w:p>
-      <w:r>
-        <w:t xml:space="preserve">    </w:t>
-      </w:r>
-      <w:r>
-        <w:t>当然，</w:t>
-      </w:r>
-      <w:r>
-        <w:t>TCP</w:t>
-      </w:r>
-      <w:r>
-        <w:t>东西太多了，不同的人可能有不同的理解，而且本文可能也会有一些荒谬之言甚至错误，还希望得到您的反馈和批评。</w:t>
       </w:r>
     </w:p>
     <w:p/>
@@ -18387,6 +18873,92 @@
     </w:lvl>
   </w:abstractNum>
   <w:abstractNum w:abstractNumId="36">
+    <w:nsid w:val="6B0F7313"/>
+    <w:multiLevelType w:val="hybridMultilevel"/>
+    <w:tmpl w:val="E5EAE362"/>
+    <w:lvl w:ilvl="0" w:tplc="0409000F">
+      <w:start w:val="1"/>
+      <w:numFmt w:val="decimal"/>
+      <w:lvlText w:val="%1."/>
+      <w:lvlJc w:val="left"/>
+      <w:pPr>
+        <w:ind w:left="420" w:hanging="420"/>
+      </w:pPr>
+    </w:lvl>
+    <w:lvl w:ilvl="1" w:tplc="04090019" w:tentative="1">
+      <w:start w:val="1"/>
+      <w:numFmt w:val="lowerLetter"/>
+      <w:lvlText w:val="%2)"/>
+      <w:lvlJc w:val="left"/>
+      <w:pPr>
+        <w:ind w:left="840" w:hanging="420"/>
+      </w:pPr>
+    </w:lvl>
+    <w:lvl w:ilvl="2" w:tplc="0409001B" w:tentative="1">
+      <w:start w:val="1"/>
+      <w:numFmt w:val="lowerRoman"/>
+      <w:lvlText w:val="%3."/>
+      <w:lvlJc w:val="right"/>
+      <w:pPr>
+        <w:ind w:left="1260" w:hanging="420"/>
+      </w:pPr>
+    </w:lvl>
+    <w:lvl w:ilvl="3" w:tplc="0409000F" w:tentative="1">
+      <w:start w:val="1"/>
+      <w:numFmt w:val="decimal"/>
+      <w:lvlText w:val="%4."/>
+      <w:lvlJc w:val="left"/>
+      <w:pPr>
+        <w:ind w:left="1680" w:hanging="420"/>
+      </w:pPr>
+    </w:lvl>
+    <w:lvl w:ilvl="4" w:tplc="04090019" w:tentative="1">
+      <w:start w:val="1"/>
+      <w:numFmt w:val="lowerLetter"/>
+      <w:lvlText w:val="%5)"/>
+      <w:lvlJc w:val="left"/>
+      <w:pPr>
+        <w:ind w:left="2100" w:hanging="420"/>
+      </w:pPr>
+    </w:lvl>
+    <w:lvl w:ilvl="5" w:tplc="0409001B" w:tentative="1">
+      <w:start w:val="1"/>
+      <w:numFmt w:val="lowerRoman"/>
+      <w:lvlText w:val="%6."/>
+      <w:lvlJc w:val="right"/>
+      <w:pPr>
+        <w:ind w:left="2520" w:hanging="420"/>
+      </w:pPr>
+    </w:lvl>
+    <w:lvl w:ilvl="6" w:tplc="0409000F" w:tentative="1">
+      <w:start w:val="1"/>
+      <w:numFmt w:val="decimal"/>
+      <w:lvlText w:val="%7."/>
+      <w:lvlJc w:val="left"/>
+      <w:pPr>
+        <w:ind w:left="2940" w:hanging="420"/>
+      </w:pPr>
+    </w:lvl>
+    <w:lvl w:ilvl="7" w:tplc="04090019" w:tentative="1">
+      <w:start w:val="1"/>
+      <w:numFmt w:val="lowerLetter"/>
+      <w:lvlText w:val="%8)"/>
+      <w:lvlJc w:val="left"/>
+      <w:pPr>
+        <w:ind w:left="3360" w:hanging="420"/>
+      </w:pPr>
+    </w:lvl>
+    <w:lvl w:ilvl="8" w:tplc="0409001B" w:tentative="1">
+      <w:start w:val="1"/>
+      <w:numFmt w:val="lowerRoman"/>
+      <w:lvlText w:val="%9."/>
+      <w:lvlJc w:val="right"/>
+      <w:pPr>
+        <w:ind w:left="3780" w:hanging="420"/>
+      </w:pPr>
+    </w:lvl>
+  </w:abstractNum>
+  <w:abstractNum w:abstractNumId="37">
     <w:nsid w:val="70F65453"/>
     <w:multiLevelType w:val="multilevel"/>
     <w:tmpl w:val="9A2C18E0"/>
@@ -18535,7 +19107,7 @@
       </w:rPr>
     </w:lvl>
   </w:abstractNum>
-  <w:abstractNum w:abstractNumId="37">
+  <w:abstractNum w:abstractNumId="38">
     <w:nsid w:val="7E9021FD"/>
     <w:multiLevelType w:val="multilevel"/>
     <w:tmpl w:val="510487F8"/>
@@ -18688,7 +19260,7 @@
     <w:abstractNumId w:val="17"/>
   </w:num>
   <w:num w:numId="2">
-    <w:abstractNumId w:val="36"/>
+    <w:abstractNumId w:val="37"/>
   </w:num>
   <w:num w:numId="3">
     <w:abstractNumId w:val="31"/>
@@ -18757,7 +19329,7 @@
     <w:abstractNumId w:val="10"/>
   </w:num>
   <w:num w:numId="25">
-    <w:abstractNumId w:val="37"/>
+    <w:abstractNumId w:val="38"/>
   </w:num>
   <w:num w:numId="26">
     <w:abstractNumId w:val="26"/>
@@ -18797,6 +19369,9 @@
   </w:num>
   <w:num w:numId="38">
     <w:abstractNumId w:val="14"/>
+  </w:num>
+  <w:num w:numId="39">
+    <w:abstractNumId w:val="36"/>
   </w:num>
 </w:numbering>
 </file>

</xml_diff>